<commit_message>
Documentation pdf file generated
</commit_message>
<xml_diff>
--- a/doc/USMTP.docx
+++ b/doc/USMTP.docx
@@ -255,9 +255,1657 @@
           <w:pPr>
             <w:spacing w:line="360" w:lineRule="auto"/>
           </w:pPr>
+        </w:p>
+        <w:p>
+          <w:pPr>
+            <w:spacing w:line="360" w:lineRule="auto"/>
+          </w:pPr>
           <w:r>
             <w:br w:type="page"/>
           </w:r>
+        </w:p>
+        <w:sdt>
+          <w:sdtPr>
+            <w:id w:val="358485372"/>
+            <w:docPartObj>
+              <w:docPartGallery w:val="Table of Contents"/>
+              <w:docPartUnique/>
+            </w:docPartObj>
+          </w:sdtPr>
+          <w:sdtEndPr>
+            <w:rPr>
+              <w:rFonts w:asciiTheme="minorHAnsi" w:eastAsiaTheme="minorHAnsi" w:hAnsiTheme="minorHAnsi" w:cstheme="minorBidi"/>
+              <w:b/>
+              <w:bCs/>
+              <w:color w:val="auto"/>
+              <w:sz w:val="22"/>
+              <w:szCs w:val="22"/>
+              <w:lang w:eastAsia="en-US"/>
+            </w:rPr>
+          </w:sdtEndPr>
+          <w:sdtContent>
+            <w:p>
+              <w:pPr>
+                <w:pStyle w:val="Nagwekspisutreci"/>
+                <w:rPr>
+                  <w:sz w:val="36"/>
+                  <w:szCs w:val="36"/>
+                </w:rPr>
+              </w:pPr>
+              <w:r>
+                <w:rPr>
+                  <w:sz w:val="36"/>
+                  <w:szCs w:val="36"/>
+                </w:rPr>
+                <w:t>Spis treści</w:t>
+              </w:r>
+            </w:p>
+            <w:p>
+              <w:pPr>
+                <w:rPr>
+                  <w:lang w:eastAsia="pl-PL"/>
+                </w:rPr>
+              </w:pPr>
+            </w:p>
+            <w:p>
+              <w:pPr>
+                <w:pStyle w:val="Spistreci1"/>
+                <w:tabs>
+                  <w:tab w:val="left" w:pos="440"/>
+                  <w:tab w:val="right" w:leader="dot" w:pos="9062"/>
+                </w:tabs>
+                <w:rPr>
+                  <w:noProof/>
+                </w:rPr>
+              </w:pPr>
+              <w:r>
+                <w:fldChar w:fldCharType="begin"/>
+              </w:r>
+              <w:r>
+                <w:instrText xml:space="preserve"> TOC \o "1-3" \h \z \u </w:instrText>
+              </w:r>
+              <w:r>
+                <w:fldChar w:fldCharType="separate"/>
+              </w:r>
+              <w:hyperlink w:anchor="_Toc75018384" w:history="1">
+                <w:r>
+                  <w:rPr>
+                    <w:rStyle w:val="Hipercze"/>
+                    <w:b/>
+                    <w:bCs/>
+                    <w:noProof/>
+                  </w:rPr>
+                  <w:t>1.</w:t>
+                </w:r>
+                <w:r>
+                  <w:rPr>
+                    <w:noProof/>
+                  </w:rPr>
+                  <w:tab/>
+                </w:r>
+                <w:r>
+                  <w:rPr>
+                    <w:rStyle w:val="Hipercze"/>
+                    <w:b/>
+                    <w:bCs/>
+                    <w:noProof/>
+                  </w:rPr>
+                  <w:t>Protokół USMTP</w:t>
+                </w:r>
+                <w:r>
+                  <w:rPr>
+                    <w:noProof/>
+                    <w:webHidden/>
+                  </w:rPr>
+                  <w:tab/>
+                </w:r>
+                <w:r>
+                  <w:rPr>
+                    <w:noProof/>
+                    <w:webHidden/>
+                  </w:rPr>
+                  <w:fldChar w:fldCharType="begin"/>
+                </w:r>
+                <w:r>
+                  <w:rPr>
+                    <w:noProof/>
+                    <w:webHidden/>
+                  </w:rPr>
+                  <w:instrText xml:space="preserve"> PAGEREF _Toc75018384 \h </w:instrText>
+                </w:r>
+                <w:r>
+                  <w:rPr>
+                    <w:noProof/>
+                    <w:webHidden/>
+                  </w:rPr>
+                </w:r>
+                <w:r>
+                  <w:rPr>
+                    <w:noProof/>
+                    <w:webHidden/>
+                  </w:rPr>
+                  <w:fldChar w:fldCharType="separate"/>
+                </w:r>
+                <w:r>
+                  <w:rPr>
+                    <w:noProof/>
+                    <w:webHidden/>
+                  </w:rPr>
+                  <w:t>1</w:t>
+                </w:r>
+                <w:r>
+                  <w:rPr>
+                    <w:noProof/>
+                    <w:webHidden/>
+                  </w:rPr>
+                  <w:fldChar w:fldCharType="end"/>
+                </w:r>
+              </w:hyperlink>
+            </w:p>
+            <w:p>
+              <w:pPr>
+                <w:pStyle w:val="Spistreci2"/>
+                <w:tabs>
+                  <w:tab w:val="left" w:pos="880"/>
+                  <w:tab w:val="right" w:leader="dot" w:pos="9062"/>
+                </w:tabs>
+                <w:rPr>
+                  <w:noProof/>
+                </w:rPr>
+              </w:pPr>
+              <w:hyperlink w:anchor="_Toc75018385" w:history="1">
+                <w:r>
+                  <w:rPr>
+                    <w:rStyle w:val="Hipercze"/>
+                    <w:b/>
+                    <w:bCs/>
+                    <w:noProof/>
+                  </w:rPr>
+                  <w:t>1.1</w:t>
+                </w:r>
+                <w:r>
+                  <w:rPr>
+                    <w:noProof/>
+                  </w:rPr>
+                  <w:tab/>
+                </w:r>
+                <w:r>
+                  <w:rPr>
+                    <w:rStyle w:val="Hipercze"/>
+                    <w:b/>
+                    <w:bCs/>
+                    <w:noProof/>
+                  </w:rPr>
+                  <w:t>Opis funkcjonalności</w:t>
+                </w:r>
+                <w:r>
+                  <w:rPr>
+                    <w:noProof/>
+                    <w:webHidden/>
+                  </w:rPr>
+                  <w:tab/>
+                </w:r>
+                <w:r>
+                  <w:rPr>
+                    <w:noProof/>
+                    <w:webHidden/>
+                  </w:rPr>
+                  <w:fldChar w:fldCharType="begin"/>
+                </w:r>
+                <w:r>
+                  <w:rPr>
+                    <w:noProof/>
+                    <w:webHidden/>
+                  </w:rPr>
+                  <w:instrText xml:space="preserve"> PAGEREF _Toc75018385 \h </w:instrText>
+                </w:r>
+                <w:r>
+                  <w:rPr>
+                    <w:noProof/>
+                    <w:webHidden/>
+                  </w:rPr>
+                </w:r>
+                <w:r>
+                  <w:rPr>
+                    <w:noProof/>
+                    <w:webHidden/>
+                  </w:rPr>
+                  <w:fldChar w:fldCharType="separate"/>
+                </w:r>
+                <w:r>
+                  <w:rPr>
+                    <w:noProof/>
+                    <w:webHidden/>
+                  </w:rPr>
+                  <w:t>1</w:t>
+                </w:r>
+                <w:r>
+                  <w:rPr>
+                    <w:noProof/>
+                    <w:webHidden/>
+                  </w:rPr>
+                  <w:fldChar w:fldCharType="end"/>
+                </w:r>
+              </w:hyperlink>
+            </w:p>
+            <w:p>
+              <w:pPr>
+                <w:pStyle w:val="Spistreci2"/>
+                <w:tabs>
+                  <w:tab w:val="left" w:pos="880"/>
+                  <w:tab w:val="right" w:leader="dot" w:pos="9062"/>
+                </w:tabs>
+                <w:rPr>
+                  <w:noProof/>
+                </w:rPr>
+              </w:pPr>
+              <w:hyperlink w:anchor="_Toc75018386" w:history="1">
+                <w:r>
+                  <w:rPr>
+                    <w:rStyle w:val="Hipercze"/>
+                    <w:b/>
+                    <w:bCs/>
+                    <w:noProof/>
+                  </w:rPr>
+                  <w:t>1.2</w:t>
+                </w:r>
+                <w:r>
+                  <w:rPr>
+                    <w:noProof/>
+                  </w:rPr>
+                  <w:tab/>
+                </w:r>
+                <w:r>
+                  <w:rPr>
+                    <w:rStyle w:val="Hipercze"/>
+                    <w:b/>
+                    <w:bCs/>
+                    <w:noProof/>
+                  </w:rPr>
+                  <w:t>Kody odpowiedzi</w:t>
+                </w:r>
+                <w:r>
+                  <w:rPr>
+                    <w:noProof/>
+                    <w:webHidden/>
+                  </w:rPr>
+                  <w:tab/>
+                </w:r>
+                <w:r>
+                  <w:rPr>
+                    <w:noProof/>
+                    <w:webHidden/>
+                  </w:rPr>
+                  <w:fldChar w:fldCharType="begin"/>
+                </w:r>
+                <w:r>
+                  <w:rPr>
+                    <w:noProof/>
+                    <w:webHidden/>
+                  </w:rPr>
+                  <w:instrText xml:space="preserve"> PAGEREF _Toc75018386 \h </w:instrText>
+                </w:r>
+                <w:r>
+                  <w:rPr>
+                    <w:noProof/>
+                    <w:webHidden/>
+                  </w:rPr>
+                </w:r>
+                <w:r>
+                  <w:rPr>
+                    <w:noProof/>
+                    <w:webHidden/>
+                  </w:rPr>
+                  <w:fldChar w:fldCharType="separate"/>
+                </w:r>
+                <w:r>
+                  <w:rPr>
+                    <w:noProof/>
+                    <w:webHidden/>
+                  </w:rPr>
+                  <w:t>1</w:t>
+                </w:r>
+                <w:r>
+                  <w:rPr>
+                    <w:noProof/>
+                    <w:webHidden/>
+                  </w:rPr>
+                  <w:fldChar w:fldCharType="end"/>
+                </w:r>
+              </w:hyperlink>
+            </w:p>
+            <w:p>
+              <w:pPr>
+                <w:pStyle w:val="Spistreci2"/>
+                <w:tabs>
+                  <w:tab w:val="left" w:pos="880"/>
+                  <w:tab w:val="right" w:leader="dot" w:pos="9062"/>
+                </w:tabs>
+                <w:rPr>
+                  <w:noProof/>
+                </w:rPr>
+              </w:pPr>
+              <w:hyperlink w:anchor="_Toc75018387" w:history="1">
+                <w:r>
+                  <w:rPr>
+                    <w:rStyle w:val="Hipercze"/>
+                    <w:b/>
+                    <w:bCs/>
+                    <w:noProof/>
+                  </w:rPr>
+                  <w:t>1.3</w:t>
+                </w:r>
+                <w:r>
+                  <w:rPr>
+                    <w:noProof/>
+                  </w:rPr>
+                  <w:tab/>
+                </w:r>
+                <w:r>
+                  <w:rPr>
+                    <w:rStyle w:val="Hipercze"/>
+                    <w:b/>
+                    <w:bCs/>
+                    <w:noProof/>
+                  </w:rPr>
+                  <w:t>Format wiadomości</w:t>
+                </w:r>
+                <w:r>
+                  <w:rPr>
+                    <w:noProof/>
+                    <w:webHidden/>
+                  </w:rPr>
+                  <w:tab/>
+                </w:r>
+                <w:r>
+                  <w:rPr>
+                    <w:noProof/>
+                    <w:webHidden/>
+                  </w:rPr>
+                  <w:fldChar w:fldCharType="begin"/>
+                </w:r>
+                <w:r>
+                  <w:rPr>
+                    <w:noProof/>
+                    <w:webHidden/>
+                  </w:rPr>
+                  <w:instrText xml:space="preserve"> PAGEREF _Toc75018387 \h </w:instrText>
+                </w:r>
+                <w:r>
+                  <w:rPr>
+                    <w:noProof/>
+                    <w:webHidden/>
+                  </w:rPr>
+                </w:r>
+                <w:r>
+                  <w:rPr>
+                    <w:noProof/>
+                    <w:webHidden/>
+                  </w:rPr>
+                  <w:fldChar w:fldCharType="separate"/>
+                </w:r>
+                <w:r>
+                  <w:rPr>
+                    <w:noProof/>
+                    <w:webHidden/>
+                  </w:rPr>
+                  <w:t>2</w:t>
+                </w:r>
+                <w:r>
+                  <w:rPr>
+                    <w:noProof/>
+                    <w:webHidden/>
+                  </w:rPr>
+                  <w:fldChar w:fldCharType="end"/>
+                </w:r>
+              </w:hyperlink>
+            </w:p>
+            <w:p>
+              <w:pPr>
+                <w:pStyle w:val="Spistreci2"/>
+                <w:tabs>
+                  <w:tab w:val="left" w:pos="880"/>
+                  <w:tab w:val="right" w:leader="dot" w:pos="9062"/>
+                </w:tabs>
+                <w:rPr>
+                  <w:noProof/>
+                </w:rPr>
+              </w:pPr>
+              <w:hyperlink w:anchor="_Toc75018388" w:history="1">
+                <w:r>
+                  <w:rPr>
+                    <w:rStyle w:val="Hipercze"/>
+                    <w:b/>
+                    <w:bCs/>
+                    <w:noProof/>
+                  </w:rPr>
+                  <w:t>1.4</w:t>
+                </w:r>
+                <w:r>
+                  <w:rPr>
+                    <w:noProof/>
+                  </w:rPr>
+                  <w:tab/>
+                </w:r>
+                <w:r>
+                  <w:rPr>
+                    <w:rStyle w:val="Hipercze"/>
+                    <w:b/>
+                    <w:bCs/>
+                    <w:noProof/>
+                  </w:rPr>
+                  <w:t>Wersje protokołu</w:t>
+                </w:r>
+                <w:r>
+                  <w:rPr>
+                    <w:noProof/>
+                    <w:webHidden/>
+                  </w:rPr>
+                  <w:tab/>
+                </w:r>
+                <w:r>
+                  <w:rPr>
+                    <w:noProof/>
+                    <w:webHidden/>
+                  </w:rPr>
+                  <w:fldChar w:fldCharType="begin"/>
+                </w:r>
+                <w:r>
+                  <w:rPr>
+                    <w:noProof/>
+                    <w:webHidden/>
+                  </w:rPr>
+                  <w:instrText xml:space="preserve"> PAGEREF _Toc75018388 \h </w:instrText>
+                </w:r>
+                <w:r>
+                  <w:rPr>
+                    <w:noProof/>
+                    <w:webHidden/>
+                  </w:rPr>
+                </w:r>
+                <w:r>
+                  <w:rPr>
+                    <w:noProof/>
+                    <w:webHidden/>
+                  </w:rPr>
+                  <w:fldChar w:fldCharType="separate"/>
+                </w:r>
+                <w:r>
+                  <w:rPr>
+                    <w:noProof/>
+                    <w:webHidden/>
+                  </w:rPr>
+                  <w:t>3</w:t>
+                </w:r>
+                <w:r>
+                  <w:rPr>
+                    <w:noProof/>
+                    <w:webHidden/>
+                  </w:rPr>
+                  <w:fldChar w:fldCharType="end"/>
+                </w:r>
+              </w:hyperlink>
+            </w:p>
+            <w:p>
+              <w:pPr>
+                <w:pStyle w:val="Spistreci2"/>
+                <w:tabs>
+                  <w:tab w:val="left" w:pos="880"/>
+                  <w:tab w:val="right" w:leader="dot" w:pos="9062"/>
+                </w:tabs>
+                <w:rPr>
+                  <w:noProof/>
+                </w:rPr>
+              </w:pPr>
+              <w:hyperlink w:anchor="_Toc75018389" w:history="1">
+                <w:r>
+                  <w:rPr>
+                    <w:rStyle w:val="Hipercze"/>
+                    <w:b/>
+                    <w:bCs/>
+                    <w:noProof/>
+                  </w:rPr>
+                  <w:t>1.5</w:t>
+                </w:r>
+                <w:r>
+                  <w:rPr>
+                    <w:noProof/>
+                  </w:rPr>
+                  <w:tab/>
+                </w:r>
+                <w:r>
+                  <w:rPr>
+                    <w:rStyle w:val="Hipercze"/>
+                    <w:b/>
+                    <w:bCs/>
+                    <w:noProof/>
+                  </w:rPr>
+                  <w:t>Szyfrowanie</w:t>
+                </w:r>
+                <w:r>
+                  <w:rPr>
+                    <w:noProof/>
+                    <w:webHidden/>
+                  </w:rPr>
+                  <w:tab/>
+                </w:r>
+                <w:r>
+                  <w:rPr>
+                    <w:noProof/>
+                    <w:webHidden/>
+                  </w:rPr>
+                  <w:fldChar w:fldCharType="begin"/>
+                </w:r>
+                <w:r>
+                  <w:rPr>
+                    <w:noProof/>
+                    <w:webHidden/>
+                  </w:rPr>
+                  <w:instrText xml:space="preserve"> PAGEREF _Toc75018389 \h </w:instrText>
+                </w:r>
+                <w:r>
+                  <w:rPr>
+                    <w:noProof/>
+                    <w:webHidden/>
+                  </w:rPr>
+                </w:r>
+                <w:r>
+                  <w:rPr>
+                    <w:noProof/>
+                    <w:webHidden/>
+                  </w:rPr>
+                  <w:fldChar w:fldCharType="separate"/>
+                </w:r>
+                <w:r>
+                  <w:rPr>
+                    <w:noProof/>
+                    <w:webHidden/>
+                  </w:rPr>
+                  <w:t>3</w:t>
+                </w:r>
+                <w:r>
+                  <w:rPr>
+                    <w:noProof/>
+                    <w:webHidden/>
+                  </w:rPr>
+                  <w:fldChar w:fldCharType="end"/>
+                </w:r>
+              </w:hyperlink>
+            </w:p>
+            <w:p>
+              <w:pPr>
+                <w:pStyle w:val="Spistreci3"/>
+                <w:tabs>
+                  <w:tab w:val="left" w:pos="1320"/>
+                  <w:tab w:val="right" w:leader="dot" w:pos="9062"/>
+                </w:tabs>
+                <w:rPr>
+                  <w:noProof/>
+                </w:rPr>
+              </w:pPr>
+              <w:hyperlink w:anchor="_Toc75018390" w:history="1">
+                <w:r>
+                  <w:rPr>
+                    <w:rStyle w:val="Hipercze"/>
+                    <w:b/>
+                    <w:bCs/>
+                    <w:noProof/>
+                  </w:rPr>
+                  <w:t>1.5.1</w:t>
+                </w:r>
+                <w:r>
+                  <w:rPr>
+                    <w:noProof/>
+                  </w:rPr>
+                  <w:tab/>
+                </w:r>
+                <w:r>
+                  <w:rPr>
+                    <w:rStyle w:val="Hipercze"/>
+                    <w:b/>
+                    <w:bCs/>
+                    <w:noProof/>
+                  </w:rPr>
+                  <w:t>Schemat poprawnej komunikacji SSL</w:t>
+                </w:r>
+                <w:r>
+                  <w:rPr>
+                    <w:noProof/>
+                    <w:webHidden/>
+                  </w:rPr>
+                  <w:tab/>
+                </w:r>
+                <w:r>
+                  <w:rPr>
+                    <w:noProof/>
+                    <w:webHidden/>
+                  </w:rPr>
+                  <w:fldChar w:fldCharType="begin"/>
+                </w:r>
+                <w:r>
+                  <w:rPr>
+                    <w:noProof/>
+                    <w:webHidden/>
+                  </w:rPr>
+                  <w:instrText xml:space="preserve"> PAGEREF _Toc75018390 \h </w:instrText>
+                </w:r>
+                <w:r>
+                  <w:rPr>
+                    <w:noProof/>
+                    <w:webHidden/>
+                  </w:rPr>
+                </w:r>
+                <w:r>
+                  <w:rPr>
+                    <w:noProof/>
+                    <w:webHidden/>
+                  </w:rPr>
+                  <w:fldChar w:fldCharType="separate"/>
+                </w:r>
+                <w:r>
+                  <w:rPr>
+                    <w:noProof/>
+                    <w:webHidden/>
+                  </w:rPr>
+                  <w:t>4</w:t>
+                </w:r>
+                <w:r>
+                  <w:rPr>
+                    <w:noProof/>
+                    <w:webHidden/>
+                  </w:rPr>
+                  <w:fldChar w:fldCharType="end"/>
+                </w:r>
+              </w:hyperlink>
+            </w:p>
+            <w:p>
+              <w:pPr>
+                <w:pStyle w:val="Spistreci2"/>
+                <w:tabs>
+                  <w:tab w:val="left" w:pos="880"/>
+                  <w:tab w:val="right" w:leader="dot" w:pos="9062"/>
+                </w:tabs>
+                <w:rPr>
+                  <w:noProof/>
+                </w:rPr>
+              </w:pPr>
+              <w:hyperlink w:anchor="_Toc75018391" w:history="1">
+                <w:r>
+                  <w:rPr>
+                    <w:rStyle w:val="Hipercze"/>
+                    <w:b/>
+                    <w:bCs/>
+                    <w:noProof/>
+                  </w:rPr>
+                  <w:t>1.6</w:t>
+                </w:r>
+                <w:r>
+                  <w:rPr>
+                    <w:noProof/>
+                  </w:rPr>
+                  <w:tab/>
+                </w:r>
+                <w:r>
+                  <w:rPr>
+                    <w:rStyle w:val="Hipercze"/>
+                    <w:b/>
+                    <w:bCs/>
+                    <w:noProof/>
+                  </w:rPr>
+                  <w:t>Uwierzytelnianie klienta</w:t>
+                </w:r>
+                <w:r>
+                  <w:rPr>
+                    <w:noProof/>
+                    <w:webHidden/>
+                  </w:rPr>
+                  <w:tab/>
+                </w:r>
+                <w:r>
+                  <w:rPr>
+                    <w:noProof/>
+                    <w:webHidden/>
+                  </w:rPr>
+                  <w:fldChar w:fldCharType="begin"/>
+                </w:r>
+                <w:r>
+                  <w:rPr>
+                    <w:noProof/>
+                    <w:webHidden/>
+                  </w:rPr>
+                  <w:instrText xml:space="preserve"> PAGEREF _Toc75018391 \h </w:instrText>
+                </w:r>
+                <w:r>
+                  <w:rPr>
+                    <w:noProof/>
+                    <w:webHidden/>
+                  </w:rPr>
+                </w:r>
+                <w:r>
+                  <w:rPr>
+                    <w:noProof/>
+                    <w:webHidden/>
+                  </w:rPr>
+                  <w:fldChar w:fldCharType="separate"/>
+                </w:r>
+                <w:r>
+                  <w:rPr>
+                    <w:noProof/>
+                    <w:webHidden/>
+                  </w:rPr>
+                  <w:t>4</w:t>
+                </w:r>
+                <w:r>
+                  <w:rPr>
+                    <w:noProof/>
+                    <w:webHidden/>
+                  </w:rPr>
+                  <w:fldChar w:fldCharType="end"/>
+                </w:r>
+              </w:hyperlink>
+            </w:p>
+            <w:p>
+              <w:pPr>
+                <w:pStyle w:val="Spistreci3"/>
+                <w:tabs>
+                  <w:tab w:val="left" w:pos="1320"/>
+                  <w:tab w:val="right" w:leader="dot" w:pos="9062"/>
+                </w:tabs>
+                <w:rPr>
+                  <w:noProof/>
+                </w:rPr>
+              </w:pPr>
+              <w:hyperlink w:anchor="_Toc75018392" w:history="1">
+                <w:r>
+                  <w:rPr>
+                    <w:rStyle w:val="Hipercze"/>
+                    <w:b/>
+                    <w:bCs/>
+                    <w:noProof/>
+                  </w:rPr>
+                  <w:t>1.6.1</w:t>
+                </w:r>
+                <w:r>
+                  <w:rPr>
+                    <w:noProof/>
+                  </w:rPr>
+                  <w:tab/>
+                </w:r>
+                <w:r>
+                  <w:rPr>
+                    <w:rStyle w:val="Hipercze"/>
+                    <w:b/>
+                    <w:bCs/>
+                    <w:noProof/>
+                  </w:rPr>
+                  <w:t>Schemat poprawnej komunikacji dla uwierzytelniania klienta:</w:t>
+                </w:r>
+                <w:r>
+                  <w:rPr>
+                    <w:noProof/>
+                    <w:webHidden/>
+                  </w:rPr>
+                  <w:tab/>
+                </w:r>
+                <w:r>
+                  <w:rPr>
+                    <w:noProof/>
+                    <w:webHidden/>
+                  </w:rPr>
+                  <w:fldChar w:fldCharType="begin"/>
+                </w:r>
+                <w:r>
+                  <w:rPr>
+                    <w:noProof/>
+                    <w:webHidden/>
+                  </w:rPr>
+                  <w:instrText xml:space="preserve"> PAGEREF _Toc75018392 \h </w:instrText>
+                </w:r>
+                <w:r>
+                  <w:rPr>
+                    <w:noProof/>
+                    <w:webHidden/>
+                  </w:rPr>
+                </w:r>
+                <w:r>
+                  <w:rPr>
+                    <w:noProof/>
+                    <w:webHidden/>
+                  </w:rPr>
+                  <w:fldChar w:fldCharType="separate"/>
+                </w:r>
+                <w:r>
+                  <w:rPr>
+                    <w:noProof/>
+                    <w:webHidden/>
+                  </w:rPr>
+                  <w:t>6</w:t>
+                </w:r>
+                <w:r>
+                  <w:rPr>
+                    <w:noProof/>
+                    <w:webHidden/>
+                  </w:rPr>
+                  <w:fldChar w:fldCharType="end"/>
+                </w:r>
+              </w:hyperlink>
+            </w:p>
+            <w:p>
+              <w:pPr>
+                <w:pStyle w:val="Spistreci2"/>
+                <w:tabs>
+                  <w:tab w:val="left" w:pos="880"/>
+                  <w:tab w:val="right" w:leader="dot" w:pos="9062"/>
+                </w:tabs>
+                <w:rPr>
+                  <w:noProof/>
+                </w:rPr>
+              </w:pPr>
+              <w:hyperlink w:anchor="_Toc75018393" w:history="1">
+                <w:r>
+                  <w:rPr>
+                    <w:rStyle w:val="Hipercze"/>
+                    <w:b/>
+                    <w:bCs/>
+                    <w:noProof/>
+                  </w:rPr>
+                  <w:t>1.7</w:t>
+                </w:r>
+                <w:r>
+                  <w:rPr>
+                    <w:noProof/>
+                  </w:rPr>
+                  <w:tab/>
+                </w:r>
+                <w:r>
+                  <w:rPr>
+                    <w:rStyle w:val="Hipercze"/>
+                    <w:b/>
+                    <w:bCs/>
+                    <w:noProof/>
+                  </w:rPr>
+                  <w:t>Wysyłka maila</w:t>
+                </w:r>
+                <w:r>
+                  <w:rPr>
+                    <w:noProof/>
+                    <w:webHidden/>
+                  </w:rPr>
+                  <w:tab/>
+                </w:r>
+                <w:r>
+                  <w:rPr>
+                    <w:noProof/>
+                    <w:webHidden/>
+                  </w:rPr>
+                  <w:fldChar w:fldCharType="begin"/>
+                </w:r>
+                <w:r>
+                  <w:rPr>
+                    <w:noProof/>
+                    <w:webHidden/>
+                  </w:rPr>
+                  <w:instrText xml:space="preserve"> PAGEREF _Toc75018393 \h </w:instrText>
+                </w:r>
+                <w:r>
+                  <w:rPr>
+                    <w:noProof/>
+                    <w:webHidden/>
+                  </w:rPr>
+                </w:r>
+                <w:r>
+                  <w:rPr>
+                    <w:noProof/>
+                    <w:webHidden/>
+                  </w:rPr>
+                  <w:fldChar w:fldCharType="separate"/>
+                </w:r>
+                <w:r>
+                  <w:rPr>
+                    <w:noProof/>
+                    <w:webHidden/>
+                  </w:rPr>
+                  <w:t>6</w:t>
+                </w:r>
+                <w:r>
+                  <w:rPr>
+                    <w:noProof/>
+                    <w:webHidden/>
+                  </w:rPr>
+                  <w:fldChar w:fldCharType="end"/>
+                </w:r>
+              </w:hyperlink>
+            </w:p>
+            <w:p>
+              <w:pPr>
+                <w:pStyle w:val="Spistreci2"/>
+                <w:tabs>
+                  <w:tab w:val="left" w:pos="880"/>
+                  <w:tab w:val="right" w:leader="dot" w:pos="9062"/>
+                </w:tabs>
+                <w:rPr>
+                  <w:noProof/>
+                </w:rPr>
+              </w:pPr>
+              <w:hyperlink w:anchor="_Toc75018394" w:history="1">
+                <w:r>
+                  <w:rPr>
+                    <w:rStyle w:val="Hipercze"/>
+                    <w:b/>
+                    <w:bCs/>
+                    <w:noProof/>
+                  </w:rPr>
+                  <w:t>1.8</w:t>
+                </w:r>
+                <w:r>
+                  <w:rPr>
+                    <w:noProof/>
+                  </w:rPr>
+                  <w:tab/>
+                </w:r>
+                <w:r>
+                  <w:rPr>
+                    <w:rStyle w:val="Hipercze"/>
+                    <w:b/>
+                    <w:bCs/>
+                    <w:noProof/>
+                  </w:rPr>
+                  <w:t>Załączniki</w:t>
+                </w:r>
+                <w:r>
+                  <w:rPr>
+                    <w:noProof/>
+                    <w:webHidden/>
+                  </w:rPr>
+                  <w:tab/>
+                </w:r>
+                <w:r>
+                  <w:rPr>
+                    <w:noProof/>
+                    <w:webHidden/>
+                  </w:rPr>
+                  <w:fldChar w:fldCharType="begin"/>
+                </w:r>
+                <w:r>
+                  <w:rPr>
+                    <w:noProof/>
+                    <w:webHidden/>
+                  </w:rPr>
+                  <w:instrText xml:space="preserve"> PAGEREF _Toc75018394 \h </w:instrText>
+                </w:r>
+                <w:r>
+                  <w:rPr>
+                    <w:noProof/>
+                    <w:webHidden/>
+                  </w:rPr>
+                </w:r>
+                <w:r>
+                  <w:rPr>
+                    <w:noProof/>
+                    <w:webHidden/>
+                  </w:rPr>
+                  <w:fldChar w:fldCharType="separate"/>
+                </w:r>
+                <w:r>
+                  <w:rPr>
+                    <w:noProof/>
+                    <w:webHidden/>
+                  </w:rPr>
+                  <w:t>8</w:t>
+                </w:r>
+                <w:r>
+                  <w:rPr>
+                    <w:noProof/>
+                    <w:webHidden/>
+                  </w:rPr>
+                  <w:fldChar w:fldCharType="end"/>
+                </w:r>
+              </w:hyperlink>
+            </w:p>
+            <w:p>
+              <w:pPr>
+                <w:pStyle w:val="Spistreci3"/>
+                <w:tabs>
+                  <w:tab w:val="left" w:pos="1320"/>
+                  <w:tab w:val="right" w:leader="dot" w:pos="9062"/>
+                </w:tabs>
+                <w:rPr>
+                  <w:noProof/>
+                </w:rPr>
+              </w:pPr>
+              <w:hyperlink w:anchor="_Toc75018395" w:history="1">
+                <w:r>
+                  <w:rPr>
+                    <w:rStyle w:val="Hipercze"/>
+                    <w:b/>
+                    <w:bCs/>
+                    <w:noProof/>
+                  </w:rPr>
+                  <w:t>1.8.1</w:t>
+                </w:r>
+                <w:r>
+                  <w:rPr>
+                    <w:noProof/>
+                  </w:rPr>
+                  <w:tab/>
+                </w:r>
+                <w:r>
+                  <w:rPr>
+                    <w:rStyle w:val="Hipercze"/>
+                    <w:b/>
+                    <w:bCs/>
+                    <w:noProof/>
+                  </w:rPr>
+                  <w:t>Schemat poprawnej komunikacji dla wysyłania maila z załącznikiem</w:t>
+                </w:r>
+                <w:r>
+                  <w:rPr>
+                    <w:noProof/>
+                    <w:webHidden/>
+                  </w:rPr>
+                  <w:tab/>
+                </w:r>
+                <w:r>
+                  <w:rPr>
+                    <w:noProof/>
+                    <w:webHidden/>
+                  </w:rPr>
+                  <w:fldChar w:fldCharType="begin"/>
+                </w:r>
+                <w:r>
+                  <w:rPr>
+                    <w:noProof/>
+                    <w:webHidden/>
+                  </w:rPr>
+                  <w:instrText xml:space="preserve"> PAGEREF _Toc75018395 \h </w:instrText>
+                </w:r>
+                <w:r>
+                  <w:rPr>
+                    <w:noProof/>
+                    <w:webHidden/>
+                  </w:rPr>
+                </w:r>
+                <w:r>
+                  <w:rPr>
+                    <w:noProof/>
+                    <w:webHidden/>
+                  </w:rPr>
+                  <w:fldChar w:fldCharType="separate"/>
+                </w:r>
+                <w:r>
+                  <w:rPr>
+                    <w:noProof/>
+                    <w:webHidden/>
+                  </w:rPr>
+                  <w:t>9</w:t>
+                </w:r>
+                <w:r>
+                  <w:rPr>
+                    <w:noProof/>
+                    <w:webHidden/>
+                  </w:rPr>
+                  <w:fldChar w:fldCharType="end"/>
+                </w:r>
+              </w:hyperlink>
+            </w:p>
+            <w:p>
+              <w:pPr>
+                <w:pStyle w:val="Spistreci2"/>
+                <w:tabs>
+                  <w:tab w:val="left" w:pos="880"/>
+                  <w:tab w:val="right" w:leader="dot" w:pos="9062"/>
+                </w:tabs>
+                <w:rPr>
+                  <w:noProof/>
+                </w:rPr>
+              </w:pPr>
+              <w:hyperlink w:anchor="_Toc75018396" w:history="1">
+                <w:r>
+                  <w:rPr>
+                    <w:rStyle w:val="Hipercze"/>
+                    <w:b/>
+                    <w:bCs/>
+                    <w:noProof/>
+                  </w:rPr>
+                  <w:t>1.9</w:t>
+                </w:r>
+                <w:r>
+                  <w:rPr>
+                    <w:noProof/>
+                  </w:rPr>
+                  <w:tab/>
+                </w:r>
+                <w:r>
+                  <w:rPr>
+                    <w:rStyle w:val="Hipercze"/>
+                    <w:b/>
+                    <w:bCs/>
+                    <w:noProof/>
+                  </w:rPr>
+                  <w:t>Zakończenie połączenia</w:t>
+                </w:r>
+                <w:r>
+                  <w:rPr>
+                    <w:noProof/>
+                    <w:webHidden/>
+                  </w:rPr>
+                  <w:tab/>
+                </w:r>
+                <w:r>
+                  <w:rPr>
+                    <w:noProof/>
+                    <w:webHidden/>
+                  </w:rPr>
+                  <w:fldChar w:fldCharType="begin"/>
+                </w:r>
+                <w:r>
+                  <w:rPr>
+                    <w:noProof/>
+                    <w:webHidden/>
+                  </w:rPr>
+                  <w:instrText xml:space="preserve"> PAGEREF _Toc75018396 \h </w:instrText>
+                </w:r>
+                <w:r>
+                  <w:rPr>
+                    <w:noProof/>
+                    <w:webHidden/>
+                  </w:rPr>
+                </w:r>
+                <w:r>
+                  <w:rPr>
+                    <w:noProof/>
+                    <w:webHidden/>
+                  </w:rPr>
+                  <w:fldChar w:fldCharType="separate"/>
+                </w:r>
+                <w:r>
+                  <w:rPr>
+                    <w:noProof/>
+                    <w:webHidden/>
+                  </w:rPr>
+                  <w:t>11</w:t>
+                </w:r>
+                <w:r>
+                  <w:rPr>
+                    <w:noProof/>
+                    <w:webHidden/>
+                  </w:rPr>
+                  <w:fldChar w:fldCharType="end"/>
+                </w:r>
+              </w:hyperlink>
+            </w:p>
+            <w:p>
+              <w:pPr>
+                <w:pStyle w:val="Spistreci2"/>
+                <w:tabs>
+                  <w:tab w:val="left" w:pos="880"/>
+                  <w:tab w:val="right" w:leader="dot" w:pos="9062"/>
+                </w:tabs>
+                <w:rPr>
+                  <w:noProof/>
+                </w:rPr>
+              </w:pPr>
+              <w:hyperlink w:anchor="_Toc75018397" w:history="1">
+                <w:r>
+                  <w:rPr>
+                    <w:rStyle w:val="Hipercze"/>
+                    <w:b/>
+                    <w:bCs/>
+                    <w:noProof/>
+                  </w:rPr>
+                  <w:t>1.10</w:t>
+                </w:r>
+                <w:r>
+                  <w:rPr>
+                    <w:noProof/>
+                  </w:rPr>
+                  <w:tab/>
+                </w:r>
+                <w:r>
+                  <w:rPr>
+                    <w:rStyle w:val="Hipercze"/>
+                    <w:b/>
+                    <w:bCs/>
+                    <w:noProof/>
+                  </w:rPr>
+                  <w:t>Ograniczenia protokołu</w:t>
+                </w:r>
+                <w:r>
+                  <w:rPr>
+                    <w:noProof/>
+                    <w:webHidden/>
+                  </w:rPr>
+                  <w:tab/>
+                </w:r>
+                <w:r>
+                  <w:rPr>
+                    <w:noProof/>
+                    <w:webHidden/>
+                  </w:rPr>
+                  <w:fldChar w:fldCharType="begin"/>
+                </w:r>
+                <w:r>
+                  <w:rPr>
+                    <w:noProof/>
+                    <w:webHidden/>
+                  </w:rPr>
+                  <w:instrText xml:space="preserve"> PAGEREF _Toc75018397 \h </w:instrText>
+                </w:r>
+                <w:r>
+                  <w:rPr>
+                    <w:noProof/>
+                    <w:webHidden/>
+                  </w:rPr>
+                </w:r>
+                <w:r>
+                  <w:rPr>
+                    <w:noProof/>
+                    <w:webHidden/>
+                  </w:rPr>
+                  <w:fldChar w:fldCharType="separate"/>
+                </w:r>
+                <w:r>
+                  <w:rPr>
+                    <w:noProof/>
+                    <w:webHidden/>
+                  </w:rPr>
+                  <w:t>11</w:t>
+                </w:r>
+                <w:r>
+                  <w:rPr>
+                    <w:noProof/>
+                    <w:webHidden/>
+                  </w:rPr>
+                  <w:fldChar w:fldCharType="end"/>
+                </w:r>
+              </w:hyperlink>
+            </w:p>
+            <w:p>
+              <w:pPr>
+                <w:pStyle w:val="Spistreci2"/>
+                <w:tabs>
+                  <w:tab w:val="left" w:pos="880"/>
+                  <w:tab w:val="right" w:leader="dot" w:pos="9062"/>
+                </w:tabs>
+                <w:rPr>
+                  <w:noProof/>
+                </w:rPr>
+              </w:pPr>
+              <w:hyperlink w:anchor="_Toc75018398" w:history="1">
+                <w:r>
+                  <w:rPr>
+                    <w:rStyle w:val="Hipercze"/>
+                    <w:b/>
+                    <w:bCs/>
+                    <w:noProof/>
+                  </w:rPr>
+                  <w:t>1.11</w:t>
+                </w:r>
+                <w:r>
+                  <w:rPr>
+                    <w:noProof/>
+                  </w:rPr>
+                  <w:tab/>
+                </w:r>
+                <w:r>
+                  <w:rPr>
+                    <w:rStyle w:val="Hipercze"/>
+                    <w:b/>
+                    <w:bCs/>
+                    <w:noProof/>
+                  </w:rPr>
+                  <w:t>Bezpieczeństwo</w:t>
+                </w:r>
+                <w:r>
+                  <w:rPr>
+                    <w:noProof/>
+                    <w:webHidden/>
+                  </w:rPr>
+                  <w:tab/>
+                </w:r>
+                <w:r>
+                  <w:rPr>
+                    <w:noProof/>
+                    <w:webHidden/>
+                  </w:rPr>
+                  <w:fldChar w:fldCharType="begin"/>
+                </w:r>
+                <w:r>
+                  <w:rPr>
+                    <w:noProof/>
+                    <w:webHidden/>
+                  </w:rPr>
+                  <w:instrText xml:space="preserve"> PAGEREF _Toc75018398 \h </w:instrText>
+                </w:r>
+                <w:r>
+                  <w:rPr>
+                    <w:noProof/>
+                    <w:webHidden/>
+                  </w:rPr>
+                </w:r>
+                <w:r>
+                  <w:rPr>
+                    <w:noProof/>
+                    <w:webHidden/>
+                  </w:rPr>
+                  <w:fldChar w:fldCharType="separate"/>
+                </w:r>
+                <w:r>
+                  <w:rPr>
+                    <w:noProof/>
+                    <w:webHidden/>
+                  </w:rPr>
+                  <w:t>11</w:t>
+                </w:r>
+                <w:r>
+                  <w:rPr>
+                    <w:noProof/>
+                    <w:webHidden/>
+                  </w:rPr>
+                  <w:fldChar w:fldCharType="end"/>
+                </w:r>
+              </w:hyperlink>
+            </w:p>
+            <w:p>
+              <w:pPr>
+                <w:pStyle w:val="Spistreci2"/>
+                <w:tabs>
+                  <w:tab w:val="left" w:pos="880"/>
+                  <w:tab w:val="right" w:leader="dot" w:pos="9062"/>
+                </w:tabs>
+                <w:rPr>
+                  <w:noProof/>
+                </w:rPr>
+              </w:pPr>
+              <w:hyperlink w:anchor="_Toc75018399" w:history="1">
+                <w:r>
+                  <w:rPr>
+                    <w:rStyle w:val="Hipercze"/>
+                    <w:b/>
+                    <w:bCs/>
+                    <w:noProof/>
+                  </w:rPr>
+                  <w:t>1.12</w:t>
+                </w:r>
+                <w:r>
+                  <w:rPr>
+                    <w:noProof/>
+                  </w:rPr>
+                  <w:tab/>
+                </w:r>
+                <w:r>
+                  <w:rPr>
+                    <w:rStyle w:val="Hipercze"/>
+                    <w:b/>
+                    <w:bCs/>
+                    <w:noProof/>
+                  </w:rPr>
+                  <w:t>Informacje dodatkowe</w:t>
+                </w:r>
+                <w:r>
+                  <w:rPr>
+                    <w:noProof/>
+                    <w:webHidden/>
+                  </w:rPr>
+                  <w:tab/>
+                </w:r>
+                <w:r>
+                  <w:rPr>
+                    <w:noProof/>
+                    <w:webHidden/>
+                  </w:rPr>
+                  <w:fldChar w:fldCharType="begin"/>
+                </w:r>
+                <w:r>
+                  <w:rPr>
+                    <w:noProof/>
+                    <w:webHidden/>
+                  </w:rPr>
+                  <w:instrText xml:space="preserve"> PAGEREF _Toc75018399 \h </w:instrText>
+                </w:r>
+                <w:r>
+                  <w:rPr>
+                    <w:noProof/>
+                    <w:webHidden/>
+                  </w:rPr>
+                </w:r>
+                <w:r>
+                  <w:rPr>
+                    <w:noProof/>
+                    <w:webHidden/>
+                  </w:rPr>
+                  <w:fldChar w:fldCharType="separate"/>
+                </w:r>
+                <w:r>
+                  <w:rPr>
+                    <w:noProof/>
+                    <w:webHidden/>
+                  </w:rPr>
+                  <w:t>11</w:t>
+                </w:r>
+                <w:r>
+                  <w:rPr>
+                    <w:noProof/>
+                    <w:webHidden/>
+                  </w:rPr>
+                  <w:fldChar w:fldCharType="end"/>
+                </w:r>
+              </w:hyperlink>
+            </w:p>
+            <w:p>
+              <w:pPr>
+                <w:pStyle w:val="Spistreci2"/>
+                <w:tabs>
+                  <w:tab w:val="left" w:pos="880"/>
+                  <w:tab w:val="right" w:leader="dot" w:pos="9062"/>
+                </w:tabs>
+                <w:rPr>
+                  <w:noProof/>
+                </w:rPr>
+              </w:pPr>
+              <w:hyperlink w:anchor="_Toc75018400" w:history="1">
+                <w:r>
+                  <w:rPr>
+                    <w:rStyle w:val="Hipercze"/>
+                    <w:b/>
+                    <w:bCs/>
+                    <w:noProof/>
+                  </w:rPr>
+                  <w:t>1.13</w:t>
+                </w:r>
+                <w:r>
+                  <w:rPr>
+                    <w:noProof/>
+                  </w:rPr>
+                  <w:tab/>
+                </w:r>
+                <w:r>
+                  <w:rPr>
+                    <w:rStyle w:val="Hipercze"/>
+                    <w:b/>
+                    <w:bCs/>
+                    <w:noProof/>
+                  </w:rPr>
+                  <w:t>Uwagi do implementacji</w:t>
+                </w:r>
+                <w:r>
+                  <w:rPr>
+                    <w:noProof/>
+                    <w:webHidden/>
+                  </w:rPr>
+                  <w:tab/>
+                </w:r>
+                <w:r>
+                  <w:rPr>
+                    <w:noProof/>
+                    <w:webHidden/>
+                  </w:rPr>
+                  <w:fldChar w:fldCharType="begin"/>
+                </w:r>
+                <w:r>
+                  <w:rPr>
+                    <w:noProof/>
+                    <w:webHidden/>
+                  </w:rPr>
+                  <w:instrText xml:space="preserve"> PAGEREF _Toc75018400 \h </w:instrText>
+                </w:r>
+                <w:r>
+                  <w:rPr>
+                    <w:noProof/>
+                    <w:webHidden/>
+                  </w:rPr>
+                </w:r>
+                <w:r>
+                  <w:rPr>
+                    <w:noProof/>
+                    <w:webHidden/>
+                  </w:rPr>
+                  <w:fldChar w:fldCharType="separate"/>
+                </w:r>
+                <w:r>
+                  <w:rPr>
+                    <w:noProof/>
+                    <w:webHidden/>
+                  </w:rPr>
+                  <w:t>11</w:t>
+                </w:r>
+                <w:r>
+                  <w:rPr>
+                    <w:noProof/>
+                    <w:webHidden/>
+                  </w:rPr>
+                  <w:fldChar w:fldCharType="end"/>
+                </w:r>
+              </w:hyperlink>
+            </w:p>
+            <w:p>
+              <w:pPr>
+                <w:pStyle w:val="Spistreci1"/>
+                <w:tabs>
+                  <w:tab w:val="right" w:leader="dot" w:pos="9062"/>
+                </w:tabs>
+                <w:rPr>
+                  <w:noProof/>
+                </w:rPr>
+              </w:pPr>
+              <w:hyperlink w:anchor="_Toc75018401" w:history="1">
+                <w:r>
+                  <w:rPr>
+                    <w:rStyle w:val="Hipercze"/>
+                    <w:noProof/>
+                  </w:rPr>
+                  <w:t>Spis rysunków</w:t>
+                </w:r>
+                <w:r>
+                  <w:rPr>
+                    <w:noProof/>
+                    <w:webHidden/>
+                  </w:rPr>
+                  <w:tab/>
+                </w:r>
+                <w:r>
+                  <w:rPr>
+                    <w:noProof/>
+                    <w:webHidden/>
+                  </w:rPr>
+                  <w:fldChar w:fldCharType="begin"/>
+                </w:r>
+                <w:r>
+                  <w:rPr>
+                    <w:noProof/>
+                    <w:webHidden/>
+                  </w:rPr>
+                  <w:instrText xml:space="preserve"> PAGEREF _Toc75018401 \h </w:instrText>
+                </w:r>
+                <w:r>
+                  <w:rPr>
+                    <w:noProof/>
+                    <w:webHidden/>
+                  </w:rPr>
+                </w:r>
+                <w:r>
+                  <w:rPr>
+                    <w:noProof/>
+                    <w:webHidden/>
+                  </w:rPr>
+                  <w:fldChar w:fldCharType="separate"/>
+                </w:r>
+                <w:r>
+                  <w:rPr>
+                    <w:noProof/>
+                    <w:webHidden/>
+                  </w:rPr>
+                  <w:t>13</w:t>
+                </w:r>
+                <w:r>
+                  <w:rPr>
+                    <w:noProof/>
+                    <w:webHidden/>
+                  </w:rPr>
+                  <w:fldChar w:fldCharType="end"/>
+                </w:r>
+              </w:hyperlink>
+            </w:p>
+            <w:p>
+              <w:r>
+                <w:rPr>
+                  <w:b/>
+                  <w:bCs/>
+                </w:rPr>
+                <w:fldChar w:fldCharType="end"/>
+              </w:r>
+            </w:p>
+          </w:sdtContent>
+        </w:sdt>
+        <w:p>
+          <w:pPr>
+            <w:spacing w:line="360" w:lineRule="auto"/>
+          </w:pPr>
+        </w:p>
+        <w:p>
+          <w:pPr>
+            <w:spacing w:line="360" w:lineRule="auto"/>
+          </w:pPr>
+        </w:p>
+        <w:p>
+          <w:pPr>
+            <w:spacing w:line="360" w:lineRule="auto"/>
+          </w:pPr>
+        </w:p>
+        <w:p>
+          <w:pPr>
+            <w:spacing w:line="360" w:lineRule="auto"/>
+          </w:pPr>
+        </w:p>
+        <w:p>
+          <w:pPr>
+            <w:spacing w:line="360" w:lineRule="auto"/>
+          </w:pPr>
+        </w:p>
+        <w:p>
+          <w:pPr>
+            <w:spacing w:line="360" w:lineRule="auto"/>
+          </w:pPr>
+        </w:p>
+        <w:p>
+          <w:pPr>
+            <w:spacing w:line="360" w:lineRule="auto"/>
+          </w:pPr>
+        </w:p>
+        <w:p>
+          <w:pPr>
+            <w:spacing w:line="360" w:lineRule="auto"/>
+          </w:pPr>
+        </w:p>
+        <w:p>
+          <w:pPr>
+            <w:spacing w:line="360" w:lineRule="auto"/>
+          </w:pPr>
+        </w:p>
+        <w:p>
+          <w:pPr>
+            <w:spacing w:line="360" w:lineRule="auto"/>
+          </w:pPr>
         </w:p>
       </w:sdtContent>
     </w:sdt>
@@ -276,6 +1924,7 @@
           <w:szCs w:val="28"/>
         </w:rPr>
       </w:pPr>
+      <w:bookmarkStart w:id="0" w:name="_Toc75018384"/>
       <w:r>
         <w:rPr>
           <w:b/>
@@ -286,6 +1935,7 @@
         <w:lastRenderedPageBreak/>
         <w:t>Protokół USMTP</w:t>
       </w:r>
+      <w:bookmarkEnd w:id="0"/>
     </w:p>
     <w:p>
       <w:pPr>
@@ -343,6 +1993,7 @@
           <w:bCs/>
         </w:rPr>
       </w:pPr>
+      <w:bookmarkStart w:id="1" w:name="_Toc75018385"/>
       <w:r>
         <w:rPr>
           <w:b/>
@@ -350,6 +2001,7 @@
         </w:rPr>
         <w:t>Opis funkcjonalności</w:t>
       </w:r>
+      <w:bookmarkEnd w:id="1"/>
     </w:p>
     <w:p>
       <w:pPr>
@@ -411,6 +2063,7 @@
           <w:bCs/>
         </w:rPr>
       </w:pPr>
+      <w:bookmarkStart w:id="2" w:name="_Toc75018386"/>
       <w:r>
         <w:rPr>
           <w:b/>
@@ -418,6 +2071,7 @@
         </w:rPr>
         <w:t>Kody odpowiedzi</w:t>
       </w:r>
+      <w:bookmarkEnd w:id="2"/>
     </w:p>
     <w:p>
       <w:pPr>
@@ -1334,6 +2988,7 @@
           <w:bCs/>
         </w:rPr>
       </w:pPr>
+      <w:bookmarkStart w:id="3" w:name="_Toc75018387"/>
       <w:r>
         <w:rPr>
           <w:b/>
@@ -1341,6 +2996,7 @@
         </w:rPr>
         <w:t>Format wiadomości</w:t>
       </w:r>
+      <w:bookmarkEnd w:id="3"/>
     </w:p>
     <w:p>
       <w:pPr>
@@ -1425,6 +3081,7 @@
           <w:bCs/>
         </w:rPr>
       </w:pPr>
+      <w:bookmarkStart w:id="4" w:name="_Toc75018388"/>
       <w:r>
         <w:rPr>
           <w:b/>
@@ -1432,6 +3089,7 @@
         </w:rPr>
         <w:t>Wersje protokołu</w:t>
       </w:r>
+      <w:bookmarkEnd w:id="4"/>
     </w:p>
     <w:p>
       <w:pPr>
@@ -1468,6 +3126,7 @@
           <w:bCs/>
         </w:rPr>
       </w:pPr>
+      <w:bookmarkStart w:id="5" w:name="_Toc75018389"/>
       <w:r>
         <w:rPr>
           <w:b/>
@@ -1475,6 +3134,7 @@
         </w:rPr>
         <w:t>Szyfrowanie</w:t>
       </w:r>
+      <w:bookmarkEnd w:id="5"/>
     </w:p>
     <w:p>
       <w:pPr>
@@ -1569,7 +3229,7 @@
           <w:szCs w:val="22"/>
         </w:rPr>
       </w:pPr>
-      <w:bookmarkStart w:id="0" w:name="_Toc74946801"/>
+      <w:bookmarkStart w:id="6" w:name="_Toc74946801"/>
       <w:r>
         <w:rPr>
           <w:sz w:val="22"/>
@@ -1621,7 +3281,7 @@
         </w:rPr>
         <w:t xml:space="preserve"> Schemat komunikacji protokołu SSL</w:t>
       </w:r>
-      <w:bookmarkEnd w:id="0"/>
+      <w:bookmarkEnd w:id="6"/>
     </w:p>
     <w:p>
       <w:pPr>
@@ -1685,6 +3345,7 @@
           <w:szCs w:val="26"/>
         </w:rPr>
       </w:pPr>
+      <w:bookmarkStart w:id="7" w:name="_Toc75018390"/>
       <w:r>
         <w:rPr>
           <w:b/>
@@ -1696,6 +3357,7 @@
         <w:lastRenderedPageBreak/>
         <w:t>Schemat poprawnej komunikacji SSL</w:t>
       </w:r>
+      <w:bookmarkEnd w:id="7"/>
     </w:p>
     <w:p/>
     <w:p>
@@ -2188,6 +3850,7 @@
           <w:bCs/>
         </w:rPr>
       </w:pPr>
+      <w:bookmarkStart w:id="8" w:name="_Toc75018391"/>
       <w:r>
         <w:rPr>
           <w:b/>
@@ -2195,6 +3858,7 @@
         </w:rPr>
         <w:t>Uwierzytelnianie klienta</w:t>
       </w:r>
+      <w:bookmarkEnd w:id="8"/>
     </w:p>
     <w:p>
       <w:pPr>
@@ -2313,7 +3977,7 @@
           <w:szCs w:val="22"/>
         </w:rPr>
       </w:pPr>
-      <w:bookmarkStart w:id="1" w:name="_Toc74946802"/>
+      <w:bookmarkStart w:id="9" w:name="_Toc74946802"/>
       <w:r>
         <w:rPr>
           <w:sz w:val="22"/>
@@ -2365,7 +4029,7 @@
         </w:rPr>
         <w:t xml:space="preserve"> Schemat komunikacji procesu logowania</w:t>
       </w:r>
-      <w:bookmarkEnd w:id="1"/>
+      <w:bookmarkEnd w:id="9"/>
     </w:p>
     <w:p>
       <w:pPr>
@@ -2472,6 +4136,7 @@
           <w:szCs w:val="26"/>
         </w:rPr>
       </w:pPr>
+      <w:bookmarkStart w:id="10" w:name="_Toc75018392"/>
       <w:r>
         <w:rPr>
           <w:b/>
@@ -2502,19 +4167,14 @@
         </w:rPr>
         <w:t>:</w:t>
       </w:r>
+      <w:bookmarkEnd w:id="10"/>
     </w:p>
     <w:p>
       <w:pPr>
         <w:ind w:left="360" w:firstLine="348"/>
       </w:pPr>
       <w:r>
-        <w:t>Każda przesyłana wiadomość jest szyfrowana za pomocą wymienionego między stronami klucza do szyfrowania symetrycznego. Na końcu każdej zaszyfrowanej wiadomości</w:t>
-      </w:r>
-      <w:r>
-        <w:t xml:space="preserve"> </w:t>
-      </w:r>
-      <w:r>
-        <w:t xml:space="preserve">jest umieszczany jest ciąg znaków </w:t>
+        <w:t xml:space="preserve">Każda przesyłana wiadomość jest szyfrowana za pomocą wymienionego między stronami klucza do szyfrowania symetrycznego. Na końcu każdej zaszyfrowanej wiadomości jest umieszczany jest ciąg znaków </w:t>
       </w:r>
       <w:r>
         <w:rPr>
@@ -2960,6 +4620,7 @@
           <w:bCs/>
         </w:rPr>
       </w:pPr>
+      <w:bookmarkStart w:id="11" w:name="_Toc75018393"/>
       <w:r>
         <w:rPr>
           <w:b/>
@@ -2967,6 +4628,7 @@
         </w:rPr>
         <w:t>Wysyłka maila</w:t>
       </w:r>
+      <w:bookmarkEnd w:id="11"/>
     </w:p>
     <w:p>
       <w:pPr>
@@ -3085,7 +4747,7 @@
           <w:szCs w:val="22"/>
         </w:rPr>
       </w:pPr>
-      <w:bookmarkStart w:id="2" w:name="_Toc74946803"/>
+      <w:bookmarkStart w:id="12" w:name="_Toc74946803"/>
       <w:r>
         <w:rPr>
           <w:sz w:val="22"/>
@@ -3137,7 +4799,7 @@
         </w:rPr>
         <w:t xml:space="preserve"> Schemat komunikacji procesu wysyłki maila</w:t>
       </w:r>
-      <w:bookmarkEnd w:id="2"/>
+      <w:bookmarkEnd w:id="12"/>
     </w:p>
     <w:p>
       <w:pPr>
@@ -3164,14 +4826,14 @@
           <w:sz w:val="24"/>
           <w:szCs w:val="24"/>
         </w:rPr>
-        <w:t xml:space="preserve"> Następnie klient przesyła temat wiadomości, a w kolejnej wiadomości dane. Proces wprowadzania danych w programie klienta trwa tak długo dopóki użytkownik nie wprowadzi pustej linii i słowa kluczowego END.</w:t>
-      </w:r>
-      <w:r>
-        <w:rPr>
-          <w:sz w:val="24"/>
-          <w:szCs w:val="24"/>
-        </w:rPr>
-        <w:t xml:space="preserve"> Po odebraniu danych serwer dopytuje klienta o ilość załączników, które chce dołączyć do wiadomości. W przypadku wybrania innej liczby niż 0 odbywa się dalsza komunikacja w celu odebrania załączników (proces ten został dokładnie opisany w kolejnym </w:t>
+        <w:t xml:space="preserve"> Następnie klient przesyła temat wiadomości, a w kolejnej wiadomości dane. </w:t>
+      </w:r>
+      <w:r>
+        <w:rPr>
+          <w:sz w:val="24"/>
+          <w:szCs w:val="24"/>
+        </w:rPr>
+        <w:t xml:space="preserve">Po odebraniu danych serwer dopytuje klienta o ilość załączników, które chce dołączyć do wiadomości. W przypadku wybrania innej liczby niż 0 odbywa się dalsza komunikacja w celu odebrania załączników (proces ten został dokładnie opisany w kolejnym rozdziale). Jeśli klient nie chce załączyć </w:t>
       </w:r>
       <w:r>
         <w:rPr>
@@ -3179,7 +4841,7 @@
           <w:szCs w:val="24"/>
         </w:rPr>
         <w:lastRenderedPageBreak/>
-        <w:t>rozdziale). Jeśli klient nie chce załączyć żadnych plików serwer przesyła wiadomość e-mail i zwraca użytkownikowi informację o poprawnej wysyłce wiadomości.</w:t>
+        <w:t>żadnych plików serwer przesyła wiadomość e-mail i zwraca użytkownikowi informację o poprawnej wysyłce wiadomości.</w:t>
       </w:r>
     </w:p>
     <w:p>
@@ -3191,6 +4853,7 @@
           <w:bCs/>
         </w:rPr>
       </w:pPr>
+      <w:bookmarkStart w:id="13" w:name="_Toc75018394"/>
       <w:r>
         <w:rPr>
           <w:b/>
@@ -3198,6 +4861,7 @@
         </w:rPr>
         <w:t>Załączniki</w:t>
       </w:r>
+      <w:bookmarkEnd w:id="13"/>
     </w:p>
     <w:p>
       <w:pPr>
@@ -3286,7 +4950,7 @@
           <w:szCs w:val="22"/>
         </w:rPr>
       </w:pPr>
-      <w:bookmarkStart w:id="3" w:name="_Toc74946804"/>
+      <w:bookmarkStart w:id="14" w:name="_Toc74946804"/>
       <w:r>
         <w:rPr>
           <w:sz w:val="22"/>
@@ -3338,7 +5002,7 @@
         </w:rPr>
         <w:t xml:space="preserve"> Schemat komunikacji wysyłki maila z załącznikiem</w:t>
       </w:r>
-      <w:bookmarkEnd w:id="3"/>
+      <w:bookmarkEnd w:id="14"/>
     </w:p>
     <w:p>
       <w:pPr>
@@ -3407,6 +5071,7 @@
           <w:szCs w:val="26"/>
         </w:rPr>
       </w:pPr>
+      <w:bookmarkStart w:id="15" w:name="_Toc75018395"/>
       <w:r>
         <w:rPr>
           <w:b/>
@@ -3417,10 +5082,21 @@
         </w:rPr>
         <w:t>Schemat poprawnej komunikacji dla wysyłania maila z załącznikiem</w:t>
       </w:r>
+      <w:bookmarkEnd w:id="15"/>
     </w:p>
     <w:p/>
     <w:p>
-      <w:r>
+      <w:pPr>
+        <w:rPr>
+          <w:sz w:val="24"/>
+          <w:szCs w:val="24"/>
+        </w:rPr>
+      </w:pPr>
+      <w:r>
+        <w:rPr>
+          <w:sz w:val="24"/>
+          <w:szCs w:val="24"/>
+        </w:rPr>
         <w:t xml:space="preserve">Każda przesyłana wiadomość jest szyfrowana za pomocą wymienionego między stronami klucza do szyfrowania symetrycznego. Na końcu każdej zaszyfrowanej wiadomości oprócz wiadomości z treścią maila jest umieszczany jest ciąg znaków </w:t>
       </w:r>
       <w:r>
@@ -3428,13 +5104,23 @@
           <w:i/>
           <w:iCs/>
           <w:color w:val="2F5496" w:themeColor="accent1" w:themeShade="BF"/>
+          <w:sz w:val="24"/>
+          <w:szCs w:val="24"/>
         </w:rPr>
         <w:t>\r\n\r\n</w:t>
       </w:r>
       <w:r>
+        <w:rPr>
+          <w:sz w:val="24"/>
+          <w:szCs w:val="24"/>
+        </w:rPr>
         <w:t>, który wyznacza koniec wczytywania informacji. Dla treści wiadomości jej koniec</w:t>
       </w:r>
       <w:r>
+        <w:rPr>
+          <w:sz w:val="24"/>
+          <w:szCs w:val="24"/>
+        </w:rPr>
         <w:t xml:space="preserve"> wyznacza ciąg znaków </w:t>
       </w:r>
       <w:r>
@@ -3442,6 +5128,8 @@
           <w:i/>
           <w:iCs/>
           <w:color w:val="4472C4" w:themeColor="accent1"/>
+          <w:sz w:val="24"/>
+          <w:szCs w:val="24"/>
         </w:rPr>
         <w:t>.\r\n\r\n</w:t>
       </w:r>
@@ -3454,8 +5142,16 @@
           <w:bottom w:val="single" w:sz="4" w:space="1" w:color="auto"/>
           <w:right w:val="single" w:sz="4" w:space="4" w:color="auto"/>
         </w:pBdr>
-      </w:pPr>
-      <w:r>
+        <w:rPr>
+          <w:sz w:val="24"/>
+          <w:szCs w:val="24"/>
+        </w:rPr>
+      </w:pPr>
+      <w:r>
+        <w:rPr>
+          <w:sz w:val="24"/>
+          <w:szCs w:val="24"/>
+        </w:rPr>
         <w:t>1.Inicjacja wysyłki maila(Klient):</w:t>
       </w:r>
     </w:p>
@@ -3468,8 +5164,16 @@
           <w:right w:val="single" w:sz="4" w:space="4" w:color="auto"/>
         </w:pBdr>
         <w:ind w:firstLine="708"/>
-      </w:pPr>
-      <w:r>
+        <w:rPr>
+          <w:sz w:val="24"/>
+          <w:szCs w:val="24"/>
+        </w:rPr>
+      </w:pPr>
+      <w:r>
+        <w:rPr>
+          <w:sz w:val="24"/>
+          <w:szCs w:val="24"/>
+        </w:rPr>
         <w:t>SEND MAIL</w:t>
       </w:r>
     </w:p>
@@ -3481,8 +5185,16 @@
           <w:bottom w:val="single" w:sz="4" w:space="1" w:color="auto"/>
           <w:right w:val="single" w:sz="4" w:space="4" w:color="auto"/>
         </w:pBdr>
-      </w:pPr>
-      <w:r>
+        <w:rPr>
+          <w:sz w:val="24"/>
+          <w:szCs w:val="24"/>
+        </w:rPr>
+      </w:pPr>
+      <w:r>
+        <w:rPr>
+          <w:sz w:val="24"/>
+          <w:szCs w:val="24"/>
+        </w:rPr>
         <w:t>2. Prośba o adres nadawcy(Serwer):</w:t>
       </w:r>
     </w:p>
@@ -3495,28 +5207,56 @@
           <w:right w:val="single" w:sz="4" w:space="4" w:color="auto"/>
         </w:pBdr>
         <w:ind w:firstLine="708"/>
-      </w:pPr>
-      <w:r>
+        <w:rPr>
+          <w:sz w:val="24"/>
+          <w:szCs w:val="24"/>
+        </w:rPr>
+      </w:pPr>
+      <w:r>
+        <w:rPr>
+          <w:sz w:val="24"/>
+          <w:szCs w:val="24"/>
+        </w:rPr>
         <w:t xml:space="preserve">121 </w:t>
       </w:r>
       <w:proofErr w:type="spellStart"/>
       <w:r>
+        <w:rPr>
+          <w:sz w:val="24"/>
+          <w:szCs w:val="24"/>
+        </w:rPr>
         <w:t>send</w:t>
       </w:r>
       <w:proofErr w:type="spellEnd"/>
       <w:r>
+        <w:rPr>
+          <w:sz w:val="24"/>
+          <w:szCs w:val="24"/>
+        </w:rPr>
         <w:t xml:space="preserve"> </w:t>
       </w:r>
       <w:proofErr w:type="spellStart"/>
       <w:r>
+        <w:rPr>
+          <w:sz w:val="24"/>
+          <w:szCs w:val="24"/>
+        </w:rPr>
         <w:t>sender</w:t>
       </w:r>
       <w:proofErr w:type="spellEnd"/>
       <w:r>
+        <w:rPr>
+          <w:sz w:val="24"/>
+          <w:szCs w:val="24"/>
+        </w:rPr>
         <w:t xml:space="preserve"> </w:t>
       </w:r>
       <w:proofErr w:type="spellStart"/>
       <w:r>
+        <w:rPr>
+          <w:sz w:val="24"/>
+          <w:szCs w:val="24"/>
+        </w:rPr>
         <w:t>address</w:t>
       </w:r>
       <w:proofErr w:type="spellEnd"/>
@@ -3529,8 +5269,16 @@
           <w:bottom w:val="single" w:sz="4" w:space="1" w:color="auto"/>
           <w:right w:val="single" w:sz="4" w:space="4" w:color="auto"/>
         </w:pBdr>
-      </w:pPr>
-      <w:r>
+        <w:rPr>
+          <w:sz w:val="24"/>
+          <w:szCs w:val="24"/>
+        </w:rPr>
+      </w:pPr>
+      <w:r>
+        <w:rPr>
+          <w:sz w:val="24"/>
+          <w:szCs w:val="24"/>
+        </w:rPr>
         <w:t>3.Adres nadawcy:</w:t>
       </w:r>
     </w:p>
@@ -3543,14 +5291,24 @@
           <w:right w:val="single" w:sz="4" w:space="4" w:color="auto"/>
         </w:pBdr>
         <w:ind w:firstLine="708"/>
-      </w:pPr>
-      <w:r>
+        <w:rPr>
+          <w:sz w:val="24"/>
+          <w:szCs w:val="24"/>
+        </w:rPr>
+      </w:pPr>
+      <w:r>
+        <w:rPr>
+          <w:sz w:val="24"/>
+          <w:szCs w:val="24"/>
+        </w:rPr>
         <w:t xml:space="preserve">mail from: </w:t>
       </w:r>
       <w:hyperlink r:id="rId11" w:history="1">
         <w:r>
           <w:rPr>
             <w:rStyle w:val="Hipercze"/>
+            <w:sz w:val="24"/>
+            <w:szCs w:val="24"/>
           </w:rPr>
           <w:t>example@example.com</w:t>
         </w:r>
@@ -3564,8 +5322,16 @@
           <w:bottom w:val="single" w:sz="4" w:space="1" w:color="auto"/>
           <w:right w:val="single" w:sz="4" w:space="4" w:color="auto"/>
         </w:pBdr>
-      </w:pPr>
-      <w:r>
+        <w:rPr>
+          <w:sz w:val="24"/>
+          <w:szCs w:val="24"/>
+        </w:rPr>
+      </w:pPr>
+      <w:r>
+        <w:rPr>
+          <w:sz w:val="24"/>
+          <w:szCs w:val="24"/>
+        </w:rPr>
         <w:t>4.Odpowiedź(Serwer):</w:t>
       </w:r>
     </w:p>
@@ -3578,8 +5344,16 @@
           <w:right w:val="single" w:sz="4" w:space="4" w:color="auto"/>
         </w:pBdr>
         <w:ind w:firstLine="708"/>
-      </w:pPr>
-      <w:r>
+        <w:rPr>
+          <w:sz w:val="24"/>
+          <w:szCs w:val="24"/>
+        </w:rPr>
+      </w:pPr>
+      <w:r>
+        <w:rPr>
+          <w:sz w:val="24"/>
+          <w:szCs w:val="24"/>
+        </w:rPr>
         <w:t>200 ok</w:t>
       </w:r>
     </w:p>
@@ -3591,8 +5365,16 @@
           <w:bottom w:val="single" w:sz="4" w:space="1" w:color="auto"/>
           <w:right w:val="single" w:sz="4" w:space="4" w:color="auto"/>
         </w:pBdr>
-      </w:pPr>
-      <w:r>
+        <w:rPr>
+          <w:sz w:val="24"/>
+          <w:szCs w:val="24"/>
+        </w:rPr>
+      </w:pPr>
+      <w:r>
+        <w:rPr>
+          <w:sz w:val="24"/>
+          <w:szCs w:val="24"/>
+        </w:rPr>
         <w:t>5.Prośba o adres odbiorcy(Serwer):</w:t>
       </w:r>
     </w:p>
@@ -3605,28 +5387,56 @@
           <w:right w:val="single" w:sz="4" w:space="4" w:color="auto"/>
         </w:pBdr>
         <w:ind w:firstLine="708"/>
-      </w:pPr>
-      <w:r>
+        <w:rPr>
+          <w:sz w:val="24"/>
+          <w:szCs w:val="24"/>
+        </w:rPr>
+      </w:pPr>
+      <w:r>
+        <w:rPr>
+          <w:sz w:val="24"/>
+          <w:szCs w:val="24"/>
+        </w:rPr>
         <w:t xml:space="preserve">122 </w:t>
       </w:r>
       <w:proofErr w:type="spellStart"/>
       <w:r>
+        <w:rPr>
+          <w:sz w:val="24"/>
+          <w:szCs w:val="24"/>
+        </w:rPr>
         <w:t>send</w:t>
       </w:r>
       <w:proofErr w:type="spellEnd"/>
       <w:r>
+        <w:rPr>
+          <w:sz w:val="24"/>
+          <w:szCs w:val="24"/>
+        </w:rPr>
         <w:t xml:space="preserve"> </w:t>
       </w:r>
       <w:proofErr w:type="spellStart"/>
       <w:r>
+        <w:rPr>
+          <w:sz w:val="24"/>
+          <w:szCs w:val="24"/>
+        </w:rPr>
         <w:t>recipient</w:t>
       </w:r>
       <w:proofErr w:type="spellEnd"/>
       <w:r>
+        <w:rPr>
+          <w:sz w:val="24"/>
+          <w:szCs w:val="24"/>
+        </w:rPr>
         <w:t xml:space="preserve"> </w:t>
       </w:r>
       <w:proofErr w:type="spellStart"/>
       <w:r>
+        <w:rPr>
+          <w:sz w:val="24"/>
+          <w:szCs w:val="24"/>
+        </w:rPr>
         <w:t>address</w:t>
       </w:r>
       <w:proofErr w:type="spellEnd"/>
@@ -3639,8 +5449,16 @@
           <w:bottom w:val="single" w:sz="4" w:space="1" w:color="auto"/>
           <w:right w:val="single" w:sz="4" w:space="4" w:color="auto"/>
         </w:pBdr>
-      </w:pPr>
-      <w:r>
+        <w:rPr>
+          <w:sz w:val="24"/>
+          <w:szCs w:val="24"/>
+        </w:rPr>
+      </w:pPr>
+      <w:r>
+        <w:rPr>
+          <w:sz w:val="24"/>
+          <w:szCs w:val="24"/>
+        </w:rPr>
         <w:t>6.Adres obiorcy(Klient):</w:t>
       </w:r>
     </w:p>
@@ -3653,14 +5471,24 @@
           <w:right w:val="single" w:sz="4" w:space="4" w:color="auto"/>
         </w:pBdr>
         <w:ind w:firstLine="708"/>
-      </w:pPr>
-      <w:r>
+        <w:rPr>
+          <w:sz w:val="24"/>
+          <w:szCs w:val="24"/>
+        </w:rPr>
+      </w:pPr>
+      <w:r>
+        <w:rPr>
+          <w:sz w:val="24"/>
+          <w:szCs w:val="24"/>
+        </w:rPr>
         <w:t xml:space="preserve">mail to: </w:t>
       </w:r>
       <w:hyperlink r:id="rId12" w:history="1">
         <w:r>
           <w:rPr>
             <w:rStyle w:val="Hipercze"/>
+            <w:sz w:val="24"/>
+            <w:szCs w:val="24"/>
           </w:rPr>
           <w:t>example2@example.com</w:t>
         </w:r>
@@ -3674,8 +5502,16 @@
           <w:bottom w:val="single" w:sz="4" w:space="1" w:color="auto"/>
           <w:right w:val="single" w:sz="4" w:space="4" w:color="auto"/>
         </w:pBdr>
-      </w:pPr>
-      <w:r>
+        <w:rPr>
+          <w:sz w:val="24"/>
+          <w:szCs w:val="24"/>
+        </w:rPr>
+      </w:pPr>
+      <w:r>
+        <w:rPr>
+          <w:sz w:val="24"/>
+          <w:szCs w:val="24"/>
+        </w:rPr>
         <w:t>7.Odpowiedź(Serwer):</w:t>
       </w:r>
     </w:p>
@@ -3688,8 +5524,16 @@
           <w:right w:val="single" w:sz="4" w:space="4" w:color="auto"/>
         </w:pBdr>
         <w:ind w:firstLine="708"/>
-      </w:pPr>
-      <w:r>
+        <w:rPr>
+          <w:sz w:val="24"/>
+          <w:szCs w:val="24"/>
+        </w:rPr>
+      </w:pPr>
+      <w:r>
+        <w:rPr>
+          <w:sz w:val="24"/>
+          <w:szCs w:val="24"/>
+        </w:rPr>
         <w:t>200 ok</w:t>
       </w:r>
     </w:p>
@@ -3701,8 +5545,16 @@
           <w:bottom w:val="single" w:sz="4" w:space="1" w:color="auto"/>
           <w:right w:val="single" w:sz="4" w:space="4" w:color="auto"/>
         </w:pBdr>
-      </w:pPr>
-      <w:r>
+        <w:rPr>
+          <w:sz w:val="24"/>
+          <w:szCs w:val="24"/>
+        </w:rPr>
+      </w:pPr>
+      <w:r>
+        <w:rPr>
+          <w:sz w:val="24"/>
+          <w:szCs w:val="24"/>
+        </w:rPr>
         <w:t>8.Prośba o temat maila(Serwer):</w:t>
       </w:r>
     </w:p>
@@ -3715,20 +5567,41 @@
           <w:right w:val="single" w:sz="4" w:space="4" w:color="auto"/>
         </w:pBdr>
         <w:ind w:firstLine="708"/>
-      </w:pPr>
-      <w:r>
+        <w:rPr>
+          <w:sz w:val="24"/>
+          <w:szCs w:val="24"/>
+        </w:rPr>
+      </w:pPr>
+      <w:r>
+        <w:rPr>
+          <w:sz w:val="24"/>
+          <w:szCs w:val="24"/>
+        </w:rPr>
+        <w:lastRenderedPageBreak/>
         <w:t xml:space="preserve">123 </w:t>
       </w:r>
       <w:proofErr w:type="spellStart"/>
       <w:r>
+        <w:rPr>
+          <w:sz w:val="24"/>
+          <w:szCs w:val="24"/>
+        </w:rPr>
         <w:t>send</w:t>
       </w:r>
       <w:proofErr w:type="spellEnd"/>
       <w:r>
+        <w:rPr>
+          <w:sz w:val="24"/>
+          <w:szCs w:val="24"/>
+        </w:rPr>
         <w:t xml:space="preserve"> </w:t>
       </w:r>
       <w:proofErr w:type="spellStart"/>
       <w:r>
+        <w:rPr>
+          <w:sz w:val="24"/>
+          <w:szCs w:val="24"/>
+        </w:rPr>
         <w:t>subject</w:t>
       </w:r>
       <w:proofErr w:type="spellEnd"/>
@@ -3741,9 +5614,16 @@
           <w:bottom w:val="single" w:sz="4" w:space="1" w:color="auto"/>
           <w:right w:val="single" w:sz="4" w:space="4" w:color="auto"/>
         </w:pBdr>
-      </w:pPr>
-      <w:r>
-        <w:lastRenderedPageBreak/>
+        <w:rPr>
+          <w:sz w:val="24"/>
+          <w:szCs w:val="24"/>
+        </w:rPr>
+      </w:pPr>
+      <w:r>
+        <w:rPr>
+          <w:sz w:val="24"/>
+          <w:szCs w:val="24"/>
+        </w:rPr>
         <w:t>9.Wysłanie tematu(Klient):</w:t>
       </w:r>
     </w:p>
@@ -3756,25 +5636,49 @@
           <w:right w:val="single" w:sz="4" w:space="4" w:color="auto"/>
         </w:pBdr>
         <w:ind w:firstLine="708"/>
+        <w:rPr>
+          <w:sz w:val="24"/>
+          <w:szCs w:val="24"/>
+        </w:rPr>
       </w:pPr>
       <w:proofErr w:type="spellStart"/>
       <w:r>
+        <w:rPr>
+          <w:sz w:val="24"/>
+          <w:szCs w:val="24"/>
+        </w:rPr>
         <w:t>Some</w:t>
       </w:r>
       <w:proofErr w:type="spellEnd"/>
       <w:r>
+        <w:rPr>
+          <w:sz w:val="24"/>
+          <w:szCs w:val="24"/>
+        </w:rPr>
         <w:t xml:space="preserve"> </w:t>
       </w:r>
       <w:proofErr w:type="spellStart"/>
       <w:r>
+        <w:rPr>
+          <w:sz w:val="24"/>
+          <w:szCs w:val="24"/>
+        </w:rPr>
         <w:t>example</w:t>
       </w:r>
       <w:proofErr w:type="spellEnd"/>
       <w:r>
+        <w:rPr>
+          <w:sz w:val="24"/>
+          <w:szCs w:val="24"/>
+        </w:rPr>
         <w:t xml:space="preserve"> </w:t>
       </w:r>
       <w:proofErr w:type="spellStart"/>
       <w:r>
+        <w:rPr>
+          <w:sz w:val="24"/>
+          <w:szCs w:val="24"/>
+        </w:rPr>
         <w:t>subject</w:t>
       </w:r>
       <w:proofErr w:type="spellEnd"/>
@@ -3787,8 +5691,16 @@
           <w:bottom w:val="single" w:sz="4" w:space="1" w:color="auto"/>
           <w:right w:val="single" w:sz="4" w:space="4" w:color="auto"/>
         </w:pBdr>
-      </w:pPr>
-      <w:r>
+        <w:rPr>
+          <w:sz w:val="24"/>
+          <w:szCs w:val="24"/>
+        </w:rPr>
+      </w:pPr>
+      <w:r>
+        <w:rPr>
+          <w:sz w:val="24"/>
+          <w:szCs w:val="24"/>
+        </w:rPr>
         <w:t>10.Odpowiedź(Serwer):</w:t>
       </w:r>
     </w:p>
@@ -3801,8 +5713,16 @@
           <w:right w:val="single" w:sz="4" w:space="4" w:color="auto"/>
         </w:pBdr>
         <w:ind w:firstLine="708"/>
-      </w:pPr>
-      <w:r>
+        <w:rPr>
+          <w:sz w:val="24"/>
+          <w:szCs w:val="24"/>
+        </w:rPr>
+      </w:pPr>
+      <w:r>
+        <w:rPr>
+          <w:sz w:val="24"/>
+          <w:szCs w:val="24"/>
+        </w:rPr>
         <w:t>200 ok</w:t>
       </w:r>
     </w:p>
@@ -3814,8 +5734,16 @@
           <w:bottom w:val="single" w:sz="4" w:space="1" w:color="auto"/>
           <w:right w:val="single" w:sz="4" w:space="4" w:color="auto"/>
         </w:pBdr>
-      </w:pPr>
-      <w:r>
+        <w:rPr>
+          <w:sz w:val="24"/>
+          <w:szCs w:val="24"/>
+        </w:rPr>
+      </w:pPr>
+      <w:r>
+        <w:rPr>
+          <w:sz w:val="24"/>
+          <w:szCs w:val="24"/>
+        </w:rPr>
         <w:t>11.Prośba o treść maila(Serwer):</w:t>
       </w:r>
     </w:p>
@@ -3828,16 +5756,32 @@
           <w:right w:val="single" w:sz="4" w:space="4" w:color="auto"/>
         </w:pBdr>
         <w:ind w:firstLine="708"/>
-      </w:pPr>
-      <w:r>
+        <w:rPr>
+          <w:sz w:val="24"/>
+          <w:szCs w:val="24"/>
+        </w:rPr>
+      </w:pPr>
+      <w:r>
+        <w:rPr>
+          <w:sz w:val="24"/>
+          <w:szCs w:val="24"/>
+        </w:rPr>
         <w:t xml:space="preserve">124 </w:t>
       </w:r>
       <w:proofErr w:type="spellStart"/>
       <w:r>
+        <w:rPr>
+          <w:sz w:val="24"/>
+          <w:szCs w:val="24"/>
+        </w:rPr>
         <w:t>send</w:t>
       </w:r>
       <w:proofErr w:type="spellEnd"/>
       <w:r>
+        <w:rPr>
+          <w:sz w:val="24"/>
+          <w:szCs w:val="24"/>
+        </w:rPr>
         <w:t xml:space="preserve"> data</w:t>
       </w:r>
     </w:p>
@@ -3849,8 +5793,16 @@
           <w:bottom w:val="single" w:sz="4" w:space="1" w:color="auto"/>
           <w:right w:val="single" w:sz="4" w:space="4" w:color="auto"/>
         </w:pBdr>
-      </w:pPr>
-      <w:r>
+        <w:rPr>
+          <w:sz w:val="24"/>
+          <w:szCs w:val="24"/>
+        </w:rPr>
+      </w:pPr>
+      <w:r>
+        <w:rPr>
+          <w:sz w:val="24"/>
+          <w:szCs w:val="24"/>
+        </w:rPr>
         <w:t>12.Wysłanie danych(Klient):</w:t>
       </w:r>
     </w:p>
@@ -3863,21 +5815,41 @@
           <w:right w:val="single" w:sz="4" w:space="4" w:color="auto"/>
         </w:pBdr>
         <w:ind w:firstLine="708"/>
+        <w:rPr>
+          <w:sz w:val="24"/>
+          <w:szCs w:val="24"/>
+        </w:rPr>
       </w:pPr>
       <w:proofErr w:type="spellStart"/>
       <w:r>
+        <w:rPr>
+          <w:sz w:val="24"/>
+          <w:szCs w:val="24"/>
+        </w:rPr>
         <w:t>Some</w:t>
       </w:r>
       <w:proofErr w:type="spellEnd"/>
       <w:r>
+        <w:rPr>
+          <w:sz w:val="24"/>
+          <w:szCs w:val="24"/>
+        </w:rPr>
         <w:t xml:space="preserve"> </w:t>
       </w:r>
       <w:proofErr w:type="spellStart"/>
       <w:r>
+        <w:rPr>
+          <w:sz w:val="24"/>
+          <w:szCs w:val="24"/>
+        </w:rPr>
         <w:t>example</w:t>
       </w:r>
       <w:proofErr w:type="spellEnd"/>
       <w:r>
+        <w:rPr>
+          <w:sz w:val="24"/>
+          <w:szCs w:val="24"/>
+        </w:rPr>
         <w:t xml:space="preserve"> data</w:t>
       </w:r>
     </w:p>
@@ -3889,8 +5861,16 @@
           <w:bottom w:val="single" w:sz="4" w:space="1" w:color="auto"/>
           <w:right w:val="single" w:sz="4" w:space="4" w:color="auto"/>
         </w:pBdr>
-      </w:pPr>
-      <w:r>
+        <w:rPr>
+          <w:sz w:val="24"/>
+          <w:szCs w:val="24"/>
+        </w:rPr>
+      </w:pPr>
+      <w:r>
+        <w:rPr>
+          <w:sz w:val="24"/>
+          <w:szCs w:val="24"/>
+        </w:rPr>
         <w:t>13.Odpowiedź(Serwer):</w:t>
       </w:r>
     </w:p>
@@ -3903,8 +5883,16 @@
           <w:right w:val="single" w:sz="4" w:space="4" w:color="auto"/>
         </w:pBdr>
         <w:ind w:firstLine="708"/>
-      </w:pPr>
-      <w:r>
+        <w:rPr>
+          <w:sz w:val="24"/>
+          <w:szCs w:val="24"/>
+        </w:rPr>
+      </w:pPr>
+      <w:r>
+        <w:rPr>
+          <w:sz w:val="24"/>
+          <w:szCs w:val="24"/>
+        </w:rPr>
         <w:t>200 ok</w:t>
       </w:r>
     </w:p>
@@ -3916,8 +5904,16 @@
           <w:bottom w:val="single" w:sz="4" w:space="1" w:color="auto"/>
           <w:right w:val="single" w:sz="4" w:space="4" w:color="auto"/>
         </w:pBdr>
-      </w:pPr>
-      <w:r>
+        <w:rPr>
+          <w:sz w:val="24"/>
+          <w:szCs w:val="24"/>
+        </w:rPr>
+      </w:pPr>
+      <w:r>
+        <w:rPr>
+          <w:sz w:val="24"/>
+          <w:szCs w:val="24"/>
+        </w:rPr>
         <w:t>14.Prośba o liczbę załączników(Serwer):</w:t>
       </w:r>
     </w:p>
@@ -3930,28 +5926,56 @@
           <w:right w:val="single" w:sz="4" w:space="4" w:color="auto"/>
         </w:pBdr>
         <w:ind w:firstLine="708"/>
-      </w:pPr>
-      <w:r>
+        <w:rPr>
+          <w:sz w:val="24"/>
+          <w:szCs w:val="24"/>
+        </w:rPr>
+      </w:pPr>
+      <w:r>
+        <w:rPr>
+          <w:sz w:val="24"/>
+          <w:szCs w:val="24"/>
+        </w:rPr>
         <w:t xml:space="preserve">125 </w:t>
       </w:r>
       <w:proofErr w:type="spellStart"/>
       <w:r>
+        <w:rPr>
+          <w:sz w:val="24"/>
+          <w:szCs w:val="24"/>
+        </w:rPr>
         <w:t>send</w:t>
       </w:r>
       <w:proofErr w:type="spellEnd"/>
       <w:r>
+        <w:rPr>
+          <w:sz w:val="24"/>
+          <w:szCs w:val="24"/>
+        </w:rPr>
         <w:t xml:space="preserve"> </w:t>
       </w:r>
       <w:proofErr w:type="spellStart"/>
       <w:r>
+        <w:rPr>
+          <w:sz w:val="24"/>
+          <w:szCs w:val="24"/>
+        </w:rPr>
         <w:t>number</w:t>
       </w:r>
       <w:proofErr w:type="spellEnd"/>
       <w:r>
+        <w:rPr>
+          <w:sz w:val="24"/>
+          <w:szCs w:val="24"/>
+        </w:rPr>
         <w:t xml:space="preserve"> of </w:t>
       </w:r>
       <w:proofErr w:type="spellStart"/>
       <w:r>
+        <w:rPr>
+          <w:sz w:val="24"/>
+          <w:szCs w:val="24"/>
+        </w:rPr>
         <w:t>attachments</w:t>
       </w:r>
       <w:proofErr w:type="spellEnd"/>
@@ -3964,8 +5988,16 @@
           <w:bottom w:val="single" w:sz="4" w:space="1" w:color="auto"/>
           <w:right w:val="single" w:sz="4" w:space="4" w:color="auto"/>
         </w:pBdr>
-      </w:pPr>
-      <w:r>
+        <w:rPr>
+          <w:sz w:val="24"/>
+          <w:szCs w:val="24"/>
+        </w:rPr>
+      </w:pPr>
+      <w:r>
+        <w:rPr>
+          <w:sz w:val="24"/>
+          <w:szCs w:val="24"/>
+        </w:rPr>
         <w:t>15.Liczba załączników(Klient):</w:t>
       </w:r>
     </w:p>
@@ -3978,8 +6010,16 @@
           <w:right w:val="single" w:sz="4" w:space="4" w:color="auto"/>
         </w:pBdr>
         <w:ind w:firstLine="708"/>
-      </w:pPr>
-      <w:r>
+        <w:rPr>
+          <w:sz w:val="24"/>
+          <w:szCs w:val="24"/>
+        </w:rPr>
+      </w:pPr>
+      <w:r>
+        <w:rPr>
+          <w:sz w:val="24"/>
+          <w:szCs w:val="24"/>
+        </w:rPr>
         <w:t>1</w:t>
       </w:r>
     </w:p>
@@ -3991,8 +6031,16 @@
           <w:bottom w:val="single" w:sz="4" w:space="1" w:color="auto"/>
           <w:right w:val="single" w:sz="4" w:space="4" w:color="auto"/>
         </w:pBdr>
-      </w:pPr>
-      <w:r>
+        <w:rPr>
+          <w:sz w:val="24"/>
+          <w:szCs w:val="24"/>
+        </w:rPr>
+      </w:pPr>
+      <w:r>
+        <w:rPr>
+          <w:sz w:val="24"/>
+          <w:szCs w:val="24"/>
+        </w:rPr>
         <w:t>16.Odpowiedź(Serwer):</w:t>
       </w:r>
     </w:p>
@@ -4005,8 +6053,16 @@
           <w:right w:val="single" w:sz="4" w:space="4" w:color="auto"/>
         </w:pBdr>
         <w:ind w:firstLine="708"/>
-      </w:pPr>
-      <w:r>
+        <w:rPr>
+          <w:sz w:val="24"/>
+          <w:szCs w:val="24"/>
+        </w:rPr>
+      </w:pPr>
+      <w:r>
+        <w:rPr>
+          <w:sz w:val="24"/>
+          <w:szCs w:val="24"/>
+        </w:rPr>
         <w:t>200 ok</w:t>
       </w:r>
     </w:p>
@@ -4018,8 +6074,16 @@
           <w:bottom w:val="single" w:sz="4" w:space="1" w:color="auto"/>
           <w:right w:val="single" w:sz="4" w:space="4" w:color="auto"/>
         </w:pBdr>
-      </w:pPr>
-      <w:r>
+        <w:rPr>
+          <w:sz w:val="24"/>
+          <w:szCs w:val="24"/>
+        </w:rPr>
+      </w:pPr>
+      <w:r>
+        <w:rPr>
+          <w:sz w:val="24"/>
+          <w:szCs w:val="24"/>
+        </w:rPr>
         <w:t>17.Prośba o załącznik – powtarzana określoną ilość razy (Serwer):</w:t>
       </w:r>
     </w:p>
@@ -4032,32 +6096,64 @@
           <w:right w:val="single" w:sz="4" w:space="4" w:color="auto"/>
         </w:pBdr>
         <w:ind w:firstLine="708"/>
-      </w:pPr>
-      <w:r>
+        <w:rPr>
+          <w:sz w:val="24"/>
+          <w:szCs w:val="24"/>
+        </w:rPr>
+      </w:pPr>
+      <w:r>
+        <w:rPr>
+          <w:sz w:val="24"/>
+          <w:szCs w:val="24"/>
+        </w:rPr>
         <w:t xml:space="preserve">126 </w:t>
       </w:r>
       <w:proofErr w:type="spellStart"/>
       <w:r>
+        <w:rPr>
+          <w:sz w:val="24"/>
+          <w:szCs w:val="24"/>
+        </w:rPr>
         <w:t>send</w:t>
       </w:r>
       <w:proofErr w:type="spellEnd"/>
       <w:r>
+        <w:rPr>
+          <w:sz w:val="24"/>
+          <w:szCs w:val="24"/>
+        </w:rPr>
         <w:t xml:space="preserve"> </w:t>
       </w:r>
       <w:proofErr w:type="spellStart"/>
       <w:r>
+        <w:rPr>
+          <w:sz w:val="24"/>
+          <w:szCs w:val="24"/>
+        </w:rPr>
         <w:t>attachment</w:t>
       </w:r>
       <w:proofErr w:type="spellEnd"/>
       <w:r>
+        <w:rPr>
+          <w:sz w:val="24"/>
+          <w:szCs w:val="24"/>
+        </w:rPr>
         <w:t xml:space="preserve"> </w:t>
       </w:r>
       <w:proofErr w:type="spellStart"/>
       <w:r>
+        <w:rPr>
+          <w:sz w:val="24"/>
+          <w:szCs w:val="24"/>
+        </w:rPr>
         <w:t>number</w:t>
       </w:r>
       <w:proofErr w:type="spellEnd"/>
       <w:r>
+        <w:rPr>
+          <w:sz w:val="24"/>
+          <w:szCs w:val="24"/>
+        </w:rPr>
         <w:t xml:space="preserve"> x</w:t>
       </w:r>
     </w:p>
@@ -4069,8 +6165,16 @@
           <w:bottom w:val="single" w:sz="4" w:space="1" w:color="auto"/>
           <w:right w:val="single" w:sz="4" w:space="4" w:color="auto"/>
         </w:pBdr>
-      </w:pPr>
-      <w:r>
+        <w:rPr>
+          <w:sz w:val="24"/>
+          <w:szCs w:val="24"/>
+        </w:rPr>
+      </w:pPr>
+      <w:r>
+        <w:rPr>
+          <w:sz w:val="24"/>
+          <w:szCs w:val="24"/>
+        </w:rPr>
         <w:t>18.Długość załącznika(Klient):</w:t>
       </w:r>
     </w:p>
@@ -4083,8 +6187,16 @@
           <w:right w:val="single" w:sz="4" w:space="4" w:color="auto"/>
         </w:pBdr>
         <w:ind w:firstLine="708"/>
-      </w:pPr>
-      <w:r>
+        <w:rPr>
+          <w:sz w:val="24"/>
+          <w:szCs w:val="24"/>
+        </w:rPr>
+      </w:pPr>
+      <w:r>
+        <w:rPr>
+          <w:sz w:val="24"/>
+          <w:szCs w:val="24"/>
+        </w:rPr>
         <w:t>500</w:t>
       </w:r>
     </w:p>
@@ -4096,8 +6208,16 @@
           <w:bottom w:val="single" w:sz="4" w:space="1" w:color="auto"/>
           <w:right w:val="single" w:sz="4" w:space="4" w:color="auto"/>
         </w:pBdr>
-      </w:pPr>
-      <w:r>
+        <w:rPr>
+          <w:sz w:val="24"/>
+          <w:szCs w:val="24"/>
+        </w:rPr>
+      </w:pPr>
+      <w:r>
+        <w:rPr>
+          <w:sz w:val="24"/>
+          <w:szCs w:val="24"/>
+        </w:rPr>
         <w:t>19.Odpowiedź(Serwer):</w:t>
       </w:r>
     </w:p>
@@ -4110,8 +6230,16 @@
           <w:right w:val="single" w:sz="4" w:space="4" w:color="auto"/>
         </w:pBdr>
         <w:ind w:firstLine="708"/>
-      </w:pPr>
-      <w:r>
+        <w:rPr>
+          <w:sz w:val="24"/>
+          <w:szCs w:val="24"/>
+        </w:rPr>
+      </w:pPr>
+      <w:r>
+        <w:rPr>
+          <w:sz w:val="24"/>
+          <w:szCs w:val="24"/>
+        </w:rPr>
         <w:t>200 ok</w:t>
       </w:r>
     </w:p>
@@ -4123,8 +6251,16 @@
           <w:bottom w:val="single" w:sz="4" w:space="1" w:color="auto"/>
           <w:right w:val="single" w:sz="4" w:space="4" w:color="auto"/>
         </w:pBdr>
-      </w:pPr>
-      <w:r>
+        <w:rPr>
+          <w:sz w:val="24"/>
+          <w:szCs w:val="24"/>
+        </w:rPr>
+      </w:pPr>
+      <w:r>
+        <w:rPr>
+          <w:sz w:val="24"/>
+          <w:szCs w:val="24"/>
+        </w:rPr>
         <w:t>20.Treść załącznika(Klient):</w:t>
       </w:r>
     </w:p>
@@ -4137,17 +6273,33 @@
           <w:right w:val="single" w:sz="4" w:space="4" w:color="auto"/>
         </w:pBdr>
         <w:ind w:firstLine="708"/>
+        <w:rPr>
+          <w:sz w:val="24"/>
+          <w:szCs w:val="24"/>
+        </w:rPr>
       </w:pPr>
       <w:proofErr w:type="spellStart"/>
       <w:r>
+        <w:rPr>
+          <w:sz w:val="24"/>
+          <w:szCs w:val="24"/>
+        </w:rPr>
         <w:t>Example</w:t>
       </w:r>
       <w:proofErr w:type="spellEnd"/>
       <w:r>
+        <w:rPr>
+          <w:sz w:val="24"/>
+          <w:szCs w:val="24"/>
+        </w:rPr>
         <w:t xml:space="preserve"> file </w:t>
       </w:r>
       <w:proofErr w:type="spellStart"/>
       <w:r>
+        <w:rPr>
+          <w:sz w:val="24"/>
+          <w:szCs w:val="24"/>
+        </w:rPr>
         <w:t>content</w:t>
       </w:r>
       <w:proofErr w:type="spellEnd"/>
@@ -4160,8 +6312,16 @@
           <w:bottom w:val="single" w:sz="4" w:space="1" w:color="auto"/>
           <w:right w:val="single" w:sz="4" w:space="4" w:color="auto"/>
         </w:pBdr>
-      </w:pPr>
-      <w:r>
+        <w:rPr>
+          <w:sz w:val="24"/>
+          <w:szCs w:val="24"/>
+        </w:rPr>
+      </w:pPr>
+      <w:r>
+        <w:rPr>
+          <w:sz w:val="24"/>
+          <w:szCs w:val="24"/>
+        </w:rPr>
         <w:t>21.Odpowiedź(Serwer):</w:t>
       </w:r>
     </w:p>
@@ -4174,8 +6334,16 @@
           <w:right w:val="single" w:sz="4" w:space="4" w:color="auto"/>
         </w:pBdr>
         <w:ind w:firstLine="708"/>
-      </w:pPr>
-      <w:r>
+        <w:rPr>
+          <w:sz w:val="24"/>
+          <w:szCs w:val="24"/>
+        </w:rPr>
+      </w:pPr>
+      <w:r>
+        <w:rPr>
+          <w:sz w:val="24"/>
+          <w:szCs w:val="24"/>
+        </w:rPr>
         <w:t>200 ok</w:t>
       </w:r>
     </w:p>
@@ -4187,8 +6355,16 @@
           <w:bottom w:val="single" w:sz="4" w:space="1" w:color="auto"/>
           <w:right w:val="single" w:sz="4" w:space="4" w:color="auto"/>
         </w:pBdr>
-      </w:pPr>
-      <w:r>
+        <w:rPr>
+          <w:sz w:val="24"/>
+          <w:szCs w:val="24"/>
+        </w:rPr>
+      </w:pPr>
+      <w:r>
+        <w:rPr>
+          <w:sz w:val="24"/>
+          <w:szCs w:val="24"/>
+        </w:rPr>
         <w:t>22.Zakończenie(Klient):</w:t>
       </w:r>
     </w:p>
@@ -4201,8 +6377,16 @@
           <w:right w:val="single" w:sz="4" w:space="4" w:color="auto"/>
         </w:pBdr>
         <w:ind w:firstLine="360"/>
-      </w:pPr>
-      <w:r>
+        <w:rPr>
+          <w:sz w:val="24"/>
+          <w:szCs w:val="24"/>
+        </w:rPr>
+      </w:pPr>
+      <w:r>
+        <w:rPr>
+          <w:sz w:val="24"/>
+          <w:szCs w:val="24"/>
+        </w:rPr>
         <w:t>BYE</w:t>
       </w:r>
     </w:p>
@@ -4224,14 +6408,15 @@
           <w:bCs/>
         </w:rPr>
       </w:pPr>
+      <w:bookmarkStart w:id="16" w:name="_Toc75018396"/>
       <w:r>
         <w:rPr>
           <w:b/>
           <w:bCs/>
         </w:rPr>
-        <w:lastRenderedPageBreak/>
         <w:t>Zakończenie połączenia</w:t>
       </w:r>
+      <w:bookmarkEnd w:id="16"/>
     </w:p>
     <w:p>
       <w:pPr>
@@ -4366,6 +6551,7 @@
           <w:bCs/>
         </w:rPr>
       </w:pPr>
+      <w:bookmarkStart w:id="17" w:name="_Toc75018397"/>
       <w:r>
         <w:rPr>
           <w:b/>
@@ -4373,6 +6559,7 @@
         </w:rPr>
         <w:t>Ograniczenia protokołu</w:t>
       </w:r>
+      <w:bookmarkEnd w:id="17"/>
     </w:p>
     <w:p>
       <w:pPr>
@@ -4442,6 +6629,7 @@
           <w:bCs/>
         </w:rPr>
       </w:pPr>
+      <w:bookmarkStart w:id="18" w:name="_Toc75018398"/>
       <w:r>
         <w:rPr>
           <w:b/>
@@ -4449,6 +6637,7 @@
         </w:rPr>
         <w:t>Bezpieczeństwo</w:t>
       </w:r>
+      <w:bookmarkEnd w:id="18"/>
     </w:p>
     <w:p>
       <w:pPr>
@@ -4503,6 +6692,7 @@
           <w:bCs/>
         </w:rPr>
       </w:pPr>
+      <w:bookmarkStart w:id="19" w:name="_Toc75018399"/>
       <w:r>
         <w:rPr>
           <w:b/>
@@ -4510,6 +6700,7 @@
         </w:rPr>
         <w:t>Informacje dodatkowe</w:t>
       </w:r>
+      <w:bookmarkEnd w:id="19"/>
     </w:p>
     <w:p>
       <w:pPr>
@@ -4558,18 +6749,399 @@
     </w:p>
     <w:p>
       <w:pPr>
+        <w:pStyle w:val="Nagwek2"/>
+        <w:rPr>
+          <w:b/>
+          <w:bCs/>
+        </w:rPr>
+      </w:pPr>
+      <w:bookmarkStart w:id="20" w:name="_Toc75018400"/>
+      <w:r>
+        <w:rPr>
+          <w:b/>
+          <w:bCs/>
+        </w:rPr>
+        <w:t>Uwagi do implementacji</w:t>
+      </w:r>
+      <w:bookmarkEnd w:id="20"/>
+    </w:p>
+    <w:p/>
+    <w:p>
+      <w:pPr>
         <w:spacing w:line="360" w:lineRule="auto"/>
-        <w:rPr>
-          <w:sz w:val="24"/>
-          <w:szCs w:val="24"/>
-        </w:rPr>
-      </w:pPr>
-      <w:r>
-        <w:rPr>
-          <w:sz w:val="24"/>
-          <w:szCs w:val="24"/>
-        </w:rPr>
-        <w:t xml:space="preserve"> Autorami protokołu są: Michał Jakubowski i Mateusz Kopczan.</w:t>
+        <w:ind w:firstLine="360"/>
+        <w:rPr>
+          <w:i/>
+          <w:iCs/>
+          <w:color w:val="2F5496" w:themeColor="accent1" w:themeShade="BF"/>
+          <w:sz w:val="24"/>
+          <w:szCs w:val="24"/>
+        </w:rPr>
+      </w:pPr>
+      <w:r>
+        <w:rPr>
+          <w:sz w:val="24"/>
+          <w:szCs w:val="24"/>
+        </w:rPr>
+        <w:t>Proces wprowadzania danych w programie klienta trwa tak długo dopóki użytkownik nie wprowadzi pustej linii</w:t>
+      </w:r>
+      <w:r>
+        <w:rPr>
+          <w:sz w:val="24"/>
+          <w:szCs w:val="24"/>
+        </w:rPr>
+        <w:t>(ENTER)</w:t>
+      </w:r>
+      <w:r>
+        <w:rPr>
+          <w:sz w:val="24"/>
+          <w:szCs w:val="24"/>
+        </w:rPr>
+        <w:t xml:space="preserve"> i słowa kluczowego END.</w:t>
+      </w:r>
+      <w:r>
+        <w:rPr>
+          <w:sz w:val="24"/>
+          <w:szCs w:val="24"/>
+        </w:rPr>
+        <w:t xml:space="preserve"> Jest to przykładowy sposób radzenia sobie z nowymi liniami </w:t>
+      </w:r>
+      <w:r>
+        <w:rPr>
+          <w:sz w:val="24"/>
+          <w:szCs w:val="24"/>
+        </w:rPr>
+        <w:t xml:space="preserve">przy wczytywaniu danych od użytkownika w programie napisanym w języku </w:t>
+      </w:r>
+      <w:proofErr w:type="spellStart"/>
+      <w:r>
+        <w:rPr>
+          <w:sz w:val="24"/>
+          <w:szCs w:val="24"/>
+        </w:rPr>
+        <w:t>python</w:t>
+      </w:r>
+      <w:proofErr w:type="spellEnd"/>
+      <w:r>
+        <w:rPr>
+          <w:sz w:val="24"/>
+          <w:szCs w:val="24"/>
+        </w:rPr>
+        <w:t>. Sposób odczytywania całości danych</w:t>
+      </w:r>
+      <w:r>
+        <w:rPr>
+          <w:sz w:val="24"/>
+          <w:szCs w:val="24"/>
+        </w:rPr>
+        <w:t xml:space="preserve"> treści wiadomości</w:t>
+      </w:r>
+      <w:r>
+        <w:rPr>
+          <w:sz w:val="24"/>
+          <w:szCs w:val="24"/>
+        </w:rPr>
+        <w:t xml:space="preserve"> przez program klienta </w:t>
+      </w:r>
+      <w:r>
+        <w:rPr>
+          <w:sz w:val="24"/>
+          <w:szCs w:val="24"/>
+        </w:rPr>
+        <w:lastRenderedPageBreak/>
+        <w:t xml:space="preserve">jest dowolny. Ważne aby wiadomość przesłana do serwera kończyła się ciągiem znaków </w:t>
+      </w:r>
+      <w:r>
+        <w:rPr>
+          <w:i/>
+          <w:iCs/>
+          <w:color w:val="2F5496" w:themeColor="accent1" w:themeShade="BF"/>
+          <w:sz w:val="24"/>
+          <w:szCs w:val="24"/>
+        </w:rPr>
+        <w:t>.\r\n\r\n</w:t>
+      </w:r>
+    </w:p>
+    <w:p>
+      <w:pPr>
+        <w:spacing w:line="360" w:lineRule="auto"/>
+        <w:ind w:firstLine="360"/>
+        <w:rPr>
+          <w:color w:val="000000" w:themeColor="text1"/>
+          <w:sz w:val="24"/>
+          <w:szCs w:val="24"/>
+        </w:rPr>
+      </w:pPr>
+      <w:r>
+        <w:rPr>
+          <w:color w:val="000000" w:themeColor="text1"/>
+          <w:sz w:val="24"/>
+          <w:szCs w:val="24"/>
+        </w:rPr>
+        <w:t xml:space="preserve">W implementacji można też znaleźć plik do zarządzania certyfikatami o nazwie </w:t>
+      </w:r>
+      <w:r>
+        <w:rPr>
+          <w:b/>
+          <w:bCs/>
+          <w:color w:val="2F5496" w:themeColor="accent1" w:themeShade="BF"/>
+          <w:sz w:val="24"/>
+          <w:szCs w:val="24"/>
+        </w:rPr>
+        <w:t>certManager.py</w:t>
+      </w:r>
+      <w:r>
+        <w:rPr>
+          <w:color w:val="2F5496" w:themeColor="accent1" w:themeShade="BF"/>
+          <w:sz w:val="24"/>
+          <w:szCs w:val="24"/>
+        </w:rPr>
+        <w:t xml:space="preserve"> </w:t>
+      </w:r>
+      <w:r>
+        <w:rPr>
+          <w:color w:val="000000" w:themeColor="text1"/>
+          <w:sz w:val="24"/>
+          <w:szCs w:val="24"/>
+        </w:rPr>
+        <w:t xml:space="preserve">Udostępnia on 3 możliwości: wygenerowanie podpisanego swoim kluczem prywatnym certyfikatu. Z pomocą tego generatora został wygenerowany certyfikat stworzonego przez nas na potrzeby projektu, któremu ufa program klienta znajduje się on pod ścieżką </w:t>
+      </w:r>
+      <w:proofErr w:type="spellStart"/>
+      <w:r>
+        <w:rPr>
+          <w:i/>
+          <w:iCs/>
+          <w:color w:val="262626" w:themeColor="text1" w:themeTint="D9"/>
+          <w:sz w:val="24"/>
+          <w:szCs w:val="24"/>
+        </w:rPr>
+        <w:t>ssl</w:t>
+      </w:r>
+      <w:proofErr w:type="spellEnd"/>
+      <w:r>
+        <w:rPr>
+          <w:i/>
+          <w:iCs/>
+          <w:color w:val="262626" w:themeColor="text1" w:themeTint="D9"/>
+          <w:sz w:val="24"/>
+          <w:szCs w:val="24"/>
+        </w:rPr>
+        <w:t>/</w:t>
+      </w:r>
+      <w:proofErr w:type="spellStart"/>
+      <w:r>
+        <w:rPr>
+          <w:i/>
+          <w:iCs/>
+          <w:color w:val="262626" w:themeColor="text1" w:themeTint="D9"/>
+          <w:sz w:val="24"/>
+          <w:szCs w:val="24"/>
+        </w:rPr>
+        <w:t>rootCert</w:t>
+      </w:r>
+      <w:proofErr w:type="spellEnd"/>
+      <w:r>
+        <w:rPr>
+          <w:i/>
+          <w:iCs/>
+          <w:color w:val="262626" w:themeColor="text1" w:themeTint="D9"/>
+          <w:sz w:val="24"/>
+          <w:szCs w:val="24"/>
+        </w:rPr>
+        <w:t>/</w:t>
+      </w:r>
+      <w:proofErr w:type="spellStart"/>
+      <w:r>
+        <w:rPr>
+          <w:i/>
+          <w:iCs/>
+          <w:color w:val="262626" w:themeColor="text1" w:themeTint="D9"/>
+          <w:sz w:val="24"/>
+          <w:szCs w:val="24"/>
+        </w:rPr>
+        <w:t>cert.pem</w:t>
+      </w:r>
+      <w:proofErr w:type="spellEnd"/>
+      <w:r>
+        <w:rPr>
+          <w:color w:val="262626" w:themeColor="text1" w:themeTint="D9"/>
+          <w:sz w:val="24"/>
+          <w:szCs w:val="24"/>
+        </w:rPr>
+        <w:t xml:space="preserve">. </w:t>
+      </w:r>
+      <w:r>
+        <w:rPr>
+          <w:color w:val="000000" w:themeColor="text1"/>
+          <w:sz w:val="24"/>
+          <w:szCs w:val="24"/>
+        </w:rPr>
+        <w:t>Kolejną możliwością jest wygenerowani</w:t>
+      </w:r>
+      <w:r>
+        <w:rPr>
+          <w:color w:val="000000" w:themeColor="text1"/>
+          <w:sz w:val="24"/>
+          <w:szCs w:val="24"/>
+        </w:rPr>
+        <w:t>e</w:t>
+      </w:r>
+      <w:r>
+        <w:rPr>
+          <w:color w:val="000000" w:themeColor="text1"/>
+          <w:sz w:val="24"/>
+          <w:szCs w:val="24"/>
+        </w:rPr>
+        <w:t xml:space="preserve"> żądania podpisania certyfikatu</w:t>
+      </w:r>
+      <w:r>
+        <w:rPr>
+          <w:color w:val="000000" w:themeColor="text1"/>
+          <w:sz w:val="24"/>
+          <w:szCs w:val="24"/>
+        </w:rPr>
+        <w:t xml:space="preserve">. Poprzez ten generator zostało stworzone żądanie podpisania certyfikatu, który został podpisany z pomocą certyfikatu, któremu ufa program klienta. Certyfikat ten używany jest jako certyfikat przedstawiany przez serwer. Znajduje się on pod ścieżką </w:t>
+      </w:r>
+      <w:proofErr w:type="spellStart"/>
+      <w:r>
+        <w:rPr>
+          <w:i/>
+          <w:iCs/>
+          <w:color w:val="262626" w:themeColor="text1" w:themeTint="D9"/>
+          <w:sz w:val="24"/>
+          <w:szCs w:val="24"/>
+        </w:rPr>
+        <w:t>ssl</w:t>
+      </w:r>
+      <w:proofErr w:type="spellEnd"/>
+      <w:r>
+        <w:rPr>
+          <w:i/>
+          <w:iCs/>
+          <w:color w:val="262626" w:themeColor="text1" w:themeTint="D9"/>
+          <w:sz w:val="24"/>
+          <w:szCs w:val="24"/>
+        </w:rPr>
+        <w:t>/</w:t>
+      </w:r>
+      <w:proofErr w:type="spellStart"/>
+      <w:r>
+        <w:rPr>
+          <w:i/>
+          <w:iCs/>
+          <w:color w:val="262626" w:themeColor="text1" w:themeTint="D9"/>
+          <w:sz w:val="24"/>
+          <w:szCs w:val="24"/>
+        </w:rPr>
+        <w:t>certs</w:t>
+      </w:r>
+      <w:proofErr w:type="spellEnd"/>
+      <w:r>
+        <w:rPr>
+          <w:i/>
+          <w:iCs/>
+          <w:color w:val="262626" w:themeColor="text1" w:themeTint="D9"/>
+          <w:sz w:val="24"/>
+          <w:szCs w:val="24"/>
+        </w:rPr>
+        <w:t>/cert1.pem</w:t>
+      </w:r>
+      <w:r>
+        <w:rPr>
+          <w:i/>
+          <w:iCs/>
+          <w:color w:val="262626" w:themeColor="text1" w:themeTint="D9"/>
+          <w:sz w:val="24"/>
+          <w:szCs w:val="24"/>
+        </w:rPr>
+        <w:t xml:space="preserve">. </w:t>
+      </w:r>
+      <w:r>
+        <w:rPr>
+          <w:color w:val="000000" w:themeColor="text1"/>
+          <w:sz w:val="24"/>
+          <w:szCs w:val="24"/>
+        </w:rPr>
+        <w:t xml:space="preserve">Podpisanie certyfikatu to trzecia opcja, którą udostępnia program </w:t>
+      </w:r>
+      <w:r>
+        <w:rPr>
+          <w:color w:val="2F5496" w:themeColor="accent1" w:themeShade="BF"/>
+          <w:sz w:val="24"/>
+          <w:szCs w:val="24"/>
+        </w:rPr>
+        <w:t>certManager.py</w:t>
+      </w:r>
+      <w:r>
+        <w:rPr>
+          <w:color w:val="2F5496" w:themeColor="accent1" w:themeShade="BF"/>
+          <w:sz w:val="24"/>
+          <w:szCs w:val="24"/>
+        </w:rPr>
+        <w:t xml:space="preserve"> </w:t>
+      </w:r>
+      <w:r>
+        <w:rPr>
+          <w:color w:val="000000" w:themeColor="text1"/>
+          <w:sz w:val="24"/>
+          <w:szCs w:val="24"/>
+        </w:rPr>
+        <w:t>z pomocą tego narzędzia został podpisany wyżej wspomniany certyfikat.</w:t>
+      </w:r>
+    </w:p>
+    <w:p>
+      <w:pPr>
+        <w:spacing w:line="360" w:lineRule="auto"/>
+        <w:ind w:firstLine="360"/>
+        <w:rPr>
+          <w:color w:val="000000" w:themeColor="text1"/>
+          <w:sz w:val="24"/>
+          <w:szCs w:val="24"/>
+        </w:rPr>
+      </w:pPr>
+      <w:r>
+        <w:rPr>
+          <w:color w:val="000000" w:themeColor="text1"/>
+          <w:sz w:val="24"/>
+          <w:szCs w:val="24"/>
+        </w:rPr>
+        <w:t xml:space="preserve">Serwer zapisuje logi komunikacji do pliku ServerLogs.txt znajdującego się w głównym katalogu projektu. Można tam znaleźć informacje o próbach łączenia z serwerem oraz o tym jak komunikacja przebiegała, czyli </w:t>
+      </w:r>
+      <w:proofErr w:type="spellStart"/>
+      <w:r>
+        <w:rPr>
+          <w:color w:val="000000" w:themeColor="text1"/>
+          <w:sz w:val="24"/>
+          <w:szCs w:val="24"/>
+        </w:rPr>
+        <w:t>np</w:t>
+      </w:r>
+      <w:proofErr w:type="spellEnd"/>
+      <w:r>
+        <w:rPr>
+          <w:color w:val="000000" w:themeColor="text1"/>
+          <w:sz w:val="24"/>
+          <w:szCs w:val="24"/>
+        </w:rPr>
+        <w:t xml:space="preserve"> czy komunikacja </w:t>
+      </w:r>
+      <w:proofErr w:type="spellStart"/>
+      <w:r>
+        <w:rPr>
+          <w:color w:val="000000" w:themeColor="text1"/>
+          <w:sz w:val="24"/>
+          <w:szCs w:val="24"/>
+        </w:rPr>
+        <w:t>ssl</w:t>
+      </w:r>
+      <w:proofErr w:type="spellEnd"/>
+      <w:r>
+        <w:rPr>
+          <w:color w:val="000000" w:themeColor="text1"/>
+          <w:sz w:val="24"/>
+          <w:szCs w:val="24"/>
+        </w:rPr>
+        <w:t xml:space="preserve"> przebiegła pomyślnie, czy uwierzytelnianie przebiegło pomyślnie, kiedy klient się rozłączył.</w:t>
       </w:r>
     </w:p>
     <w:p>
@@ -4643,13 +7215,71 @@
           <w:szCs w:val="56"/>
         </w:rPr>
       </w:pPr>
-      <w:r>
+    </w:p>
+    <w:p>
+      <w:pPr>
+        <w:pStyle w:val="Nagwek1"/>
+        <w:numPr>
+          <w:ilvl w:val="0"/>
+          <w:numId w:val="0"/>
+        </w:numPr>
+        <w:ind w:left="792"/>
         <w:rPr>
           <w:sz w:val="56"/>
           <w:szCs w:val="56"/>
         </w:rPr>
+      </w:pPr>
+    </w:p>
+    <w:p>
+      <w:pPr>
+        <w:pStyle w:val="Nagwek1"/>
+        <w:numPr>
+          <w:ilvl w:val="0"/>
+          <w:numId w:val="0"/>
+        </w:numPr>
+        <w:ind w:left="792"/>
+        <w:rPr>
+          <w:sz w:val="56"/>
+          <w:szCs w:val="56"/>
+        </w:rPr>
+      </w:pPr>
+    </w:p>
+    <w:p>
+      <w:pPr>
+        <w:pStyle w:val="Nagwek1"/>
+        <w:numPr>
+          <w:ilvl w:val="0"/>
+          <w:numId w:val="0"/>
+        </w:numPr>
+        <w:ind w:left="792"/>
+        <w:rPr>
+          <w:sz w:val="56"/>
+          <w:szCs w:val="56"/>
+        </w:rPr>
+      </w:pPr>
+    </w:p>
+    <w:p>
+      <w:pPr>
+        <w:pStyle w:val="Nagwek1"/>
+        <w:numPr>
+          <w:ilvl w:val="0"/>
+          <w:numId w:val="0"/>
+        </w:numPr>
+        <w:ind w:left="792"/>
+        <w:rPr>
+          <w:sz w:val="56"/>
+          <w:szCs w:val="56"/>
+        </w:rPr>
+      </w:pPr>
+      <w:bookmarkStart w:id="21" w:name="_Toc75018401"/>
+      <w:r>
+        <w:rPr>
+          <w:sz w:val="56"/>
+          <w:szCs w:val="56"/>
+        </w:rPr>
         <w:t>Spis rysunków</w:t>
       </w:r>
+      <w:bookmarkEnd w:id="21"/>
     </w:p>
     <w:p>
       <w:pPr>
@@ -7103,6 +9733,62 @@
       <w:shd w:val="clear" w:color="auto" w:fill="E1DFDD"/>
     </w:rPr>
   </w:style>
+  <w:style w:type="paragraph" w:styleId="Nagwekspisutreci">
+    <w:name w:val="TOC Heading"/>
+    <w:basedOn w:val="Nagwek1"/>
+    <w:next w:val="Normalny"/>
+    <w:uiPriority w:val="39"/>
+    <w:unhideWhenUsed/>
+    <w:qFormat/>
+    <w:rsid w:val="00301327"/>
+    <w:pPr>
+      <w:numPr>
+        <w:numId w:val="0"/>
+      </w:numPr>
+      <w:outlineLvl w:val="9"/>
+    </w:pPr>
+    <w:rPr>
+      <w:lang w:eastAsia="pl-PL"/>
+    </w:rPr>
+  </w:style>
+  <w:style w:type="paragraph" w:styleId="Spistreci1">
+    <w:name w:val="toc 1"/>
+    <w:basedOn w:val="Normalny"/>
+    <w:next w:val="Normalny"/>
+    <w:autoRedefine/>
+    <w:uiPriority w:val="39"/>
+    <w:unhideWhenUsed/>
+    <w:rsid w:val="00301327"/>
+    <w:pPr>
+      <w:spacing w:after="100"/>
+    </w:pPr>
+  </w:style>
+  <w:style w:type="paragraph" w:styleId="Spistreci2">
+    <w:name w:val="toc 2"/>
+    <w:basedOn w:val="Normalny"/>
+    <w:next w:val="Normalny"/>
+    <w:autoRedefine/>
+    <w:uiPriority w:val="39"/>
+    <w:unhideWhenUsed/>
+    <w:rsid w:val="00301327"/>
+    <w:pPr>
+      <w:spacing w:after="100"/>
+      <w:ind w:left="220"/>
+    </w:pPr>
+  </w:style>
+  <w:style w:type="paragraph" w:styleId="Spistreci3">
+    <w:name w:val="toc 3"/>
+    <w:basedOn w:val="Normalny"/>
+    <w:next w:val="Normalny"/>
+    <w:autoRedefine/>
+    <w:uiPriority w:val="39"/>
+    <w:unhideWhenUsed/>
+    <w:rsid w:val="00301327"/>
+    <w:pPr>
+      <w:spacing w:after="100"/>
+      <w:ind w:left="440"/>
+    </w:pPr>
+  </w:style>
 </w:styles>
 </file>
 
@@ -7221,7 +9907,7 @@
     <w:charset w:val="EE"/>
     <w:family w:val="roman"/>
     <w:pitch w:val="variable"/>
-    <w:sig w:usb0="E0002AFF" w:usb1="C0007843" w:usb2="00000009" w:usb3="00000000" w:csb0="000001FF" w:csb1="00000000"/>
+    <w:sig w:usb0="E0002EFF" w:usb1="C000785B" w:usb2="00000009" w:usb3="00000000" w:csb0="000001FF" w:csb1="00000000"/>
   </w:font>
   <w:font w:name="Courier New">
     <w:panose1 w:val="02070309020205020404"/>
@@ -7242,14 +9928,14 @@
     <w:charset w:val="EE"/>
     <w:family w:val="swiss"/>
     <w:pitch w:val="variable"/>
-    <w:sig w:usb0="E0002AFF" w:usb1="4000ACFF" w:usb2="00000001" w:usb3="00000000" w:csb0="000001FF" w:csb1="00000000"/>
+    <w:sig w:usb0="E4002EFF" w:usb1="C000247B" w:usb2="00000009" w:usb3="00000000" w:csb0="000001FF" w:csb1="00000000"/>
   </w:font>
   <w:font w:name="Calibri Light">
     <w:panose1 w:val="020F0302020204030204"/>
     <w:charset w:val="EE"/>
     <w:family w:val="swiss"/>
     <w:pitch w:val="variable"/>
-    <w:sig w:usb0="A0002AEF" w:usb1="4000207B" w:usb2="00000000" w:usb3="00000000" w:csb0="000001FF" w:csb1="00000000"/>
+    <w:sig w:usb0="E4002EFF" w:usb1="C000247B" w:usb2="00000009" w:usb3="00000000" w:csb0="000001FF" w:csb1="00000000"/>
   </w:font>
 </w:fonts>
 </file>
@@ -7271,6 +9957,7 @@
   </w:compat>
   <w:rsids>
     <w:rsidRoot w:val="00687865"/>
+    <w:rsid w:val="001346F5"/>
     <w:rsid w:val="002E704D"/>
     <w:rsid w:val="00320C7D"/>
     <w:rsid w:val="00687865"/>

</xml_diff>